<commit_message>
"Added to devision of roles and responsibilities"
</commit_message>
<xml_diff>
--- a/Documents/Phase2Report.docx
+++ b/Documents/Phase2Report.docx
@@ -293,14 +293,7 @@
           <w:b/>
           <w:bCs/>
         </w:rPr>
-        <w:t xml:space="preserve">UML </w:t>
-      </w:r>
-      <w:r>
-        <w:rPr>
-          <w:b/>
-          <w:bCs/>
-        </w:rPr>
-        <w:t>Modifications</w:t>
+        <w:t>UML Modifications</w:t>
       </w:r>
     </w:p>
     <w:p>
@@ -529,7 +522,7 @@
                 <wp:positionV relativeFrom="paragraph">
                   <wp:posOffset>129540</wp:posOffset>
                 </wp:positionV>
-                <wp:extent cx="531495" cy="263525"/>
+                <wp:extent cx="532130" cy="264160"/>
                 <wp:effectExtent l="0" t="12700" r="27940" b="29210"/>
                 <wp:wrapNone/>
                 <wp:docPr id="3" name="Right Arrow 19"/>
@@ -540,7 +533,7 @@
                       <wps:spPr>
                         <a:xfrm>
                           <a:off x="0" y="0"/>
-                          <a:ext cx="531000" cy="262800"/>
+                          <a:ext cx="531360" cy="263520"/>
                         </a:xfrm>
                         <a:prstGeom prst="rightArrow">
                           <a:avLst>
@@ -592,7 +585,7 @@
                   <v:h position="@3,0"/>
                 </v:handles>
               </v:shapetype>
-              <v:shape id="shape_0" ID="Right Arrow 19" fillcolor="black" stroked="t" style="position:absolute;margin-left:139.85pt;margin-top:10.2pt;width:41.75pt;height:20.65pt" wp14:anchorId="79BF2020" type="shapetype_13">
+              <v:shape id="shape_0" ID="Right Arrow 19" fillcolor="black" stroked="t" style="position:absolute;margin-left:139.85pt;margin-top:10.2pt;width:41.8pt;height:20.7pt" wp14:anchorId="79BF2020" type="shapetype_13">
                 <w10:wrap type="none"/>
                 <v:fill o:detectmouseclick="t" type="solid" color2="white"/>
                 <v:stroke color="black" weight="12600" joinstyle="miter" endcap="flat"/>
@@ -647,7 +640,7 @@
                 <wp:positionV relativeFrom="paragraph">
                   <wp:posOffset>553085</wp:posOffset>
                 </wp:positionV>
-                <wp:extent cx="2461895" cy="305435"/>
+                <wp:extent cx="2462530" cy="306070"/>
                 <wp:effectExtent l="0" t="0" r="2540" b="0"/>
                 <wp:wrapNone/>
                 <wp:docPr id="4" name="Text Box 17"/>
@@ -658,7 +651,7 @@
                       <wps:spPr>
                         <a:xfrm>
                           <a:off x="0" y="0"/>
-                          <a:ext cx="2461320" cy="304920"/>
+                          <a:ext cx="2462040" cy="305280"/>
                         </a:xfrm>
                         <a:prstGeom prst="rect">
                           <a:avLst/>
@@ -681,9 +674,7 @@
                           <w:p>
                             <w:pPr>
                               <w:pStyle w:val="FrameContents"/>
-                              <w:rPr>
-                                <w:color w:val="auto"/>
-                              </w:rPr>
+                              <w:rPr/>
                             </w:pPr>
                             <w:r>
                               <w:rPr>
@@ -706,7 +697,7 @@
           </mc:Choice>
           <mc:Fallback>
             <w:pict>
-              <v:rect id="shape_0" ID="Text Box 17" fillcolor="white" stroked="f" style="position:absolute;margin-left:-31.4pt;margin-top:43.55pt;width:193.75pt;height:23.95pt" wp14:anchorId="13276A1C">
+              <v:rect id="shape_0" ID="Text Box 17" fillcolor="white" stroked="f" style="position:absolute;margin-left:-31.4pt;margin-top:43.55pt;width:193.8pt;height:24pt" wp14:anchorId="13276A1C">
                 <w10:wrap type="square"/>
                 <v:fill o:detectmouseclick="t" type="solid" color2="black"/>
                 <v:stroke color="#3465a4" weight="6480" joinstyle="round" endcap="flat"/>
@@ -715,9 +706,7 @@
                     <w:p>
                       <w:pPr>
                         <w:pStyle w:val="FrameContents"/>
-                        <w:rPr>
-                          <w:color w:val="auto"/>
-                        </w:rPr>
+                        <w:rPr/>
                       </w:pPr>
                       <w:r>
                         <w:rPr>
@@ -743,7 +732,7 @@
                 <wp:positionV relativeFrom="paragraph">
                   <wp:posOffset>554355</wp:posOffset>
                 </wp:positionV>
-                <wp:extent cx="2461895" cy="305435"/>
+                <wp:extent cx="2462530" cy="306070"/>
                 <wp:effectExtent l="0" t="0" r="2540" b="0"/>
                 <wp:wrapNone/>
                 <wp:docPr id="6" name="Text Box 18"/>
@@ -754,7 +743,7 @@
                       <wps:spPr>
                         <a:xfrm>
                           <a:off x="0" y="0"/>
-                          <a:ext cx="2461320" cy="304920"/>
+                          <a:ext cx="2462040" cy="305280"/>
                         </a:xfrm>
                         <a:prstGeom prst="rect">
                           <a:avLst/>
@@ -777,9 +766,7 @@
                           <w:p>
                             <w:pPr>
                               <w:pStyle w:val="FrameContents"/>
-                              <w:rPr>
-                                <w:color w:val="auto"/>
-                              </w:rPr>
+                              <w:rPr/>
                             </w:pPr>
                             <w:r>
                               <w:rPr>
@@ -802,7 +789,7 @@
           </mc:Choice>
           <mc:Fallback>
             <w:pict>
-              <v:rect id="shape_0" ID="Text Box 18" fillcolor="white" stroked="f" style="position:absolute;margin-left:193.2pt;margin-top:43.65pt;width:193.75pt;height:23.95pt" wp14:anchorId="637F903F">
+              <v:rect id="shape_0" ID="Text Box 18" fillcolor="white" stroked="f" style="position:absolute;margin-left:193.2pt;margin-top:43.65pt;width:193.8pt;height:24pt" wp14:anchorId="637F903F">
                 <w10:wrap type="square"/>
                 <v:fill o:detectmouseclick="t" type="solid" color2="black"/>
                 <v:stroke color="#3465a4" weight="6480" joinstyle="round" endcap="flat"/>
@@ -811,9 +798,7 @@
                     <w:p>
                       <w:pPr>
                         <w:pStyle w:val="FrameContents"/>
-                        <w:rPr>
-                          <w:color w:val="auto"/>
-                        </w:rPr>
+                        <w:rPr/>
                       </w:pPr>
                       <w:r>
                         <w:rPr>
@@ -840,7 +825,10 @@
         </w:rPr>
       </w:pPr>
       <w:r>
-        <w:rPr/>
+        <w:rPr>
+          <w:b/>
+          <w:bCs/>
+        </w:rPr>
       </w:r>
     </w:p>
     <w:p>
@@ -866,7 +854,10 @@
         </w:rPr>
       </w:pPr>
       <w:r>
-        <w:rPr/>
+        <w:rPr>
+          <w:b/>
+          <w:bCs/>
+        </w:rPr>
       </w:r>
     </w:p>
     <w:p>
@@ -939,74 +930,60 @@
           <w:sz w:val="22"/>
           <w:szCs w:val="22"/>
         </w:rPr>
-        <w:t xml:space="preserve">Brian – </w:t>
-      </w:r>
-      <w:r>
-        <w:rPr>
-          <w:sz w:val="22"/>
-          <w:szCs w:val="22"/>
-        </w:rPr>
-        <w:t>Completed the full implementation for the Enemy’s movement method</w:t>
-      </w:r>
-    </w:p>
-    <w:p>
-      <w:pPr>
-        <w:pStyle w:val="Normal"/>
-        <w:rPr/>
-      </w:pPr>
-      <w:r>
-        <w:rPr>
-          <w:sz w:val="22"/>
-          <w:szCs w:val="22"/>
-        </w:rPr>
-        <w:t xml:space="preserve">Jasim – </w:t>
-      </w:r>
-      <w:r>
-        <w:rPr>
-          <w:sz w:val="22"/>
-          <w:szCs w:val="22"/>
-        </w:rPr>
-        <w:t>Coded the game timer</w:t>
-      </w:r>
-    </w:p>
-    <w:p>
-      <w:pPr>
-        <w:pStyle w:val="Normal"/>
-        <w:rPr/>
-      </w:pPr>
-      <w:r>
-        <w:rPr>
-          <w:sz w:val="22"/>
-          <w:szCs w:val="22"/>
-        </w:rPr>
-        <w:t xml:space="preserve">Kevin – </w:t>
-      </w:r>
-      <w:r>
-        <w:rPr>
-          <w:sz w:val="22"/>
-          <w:szCs w:val="22"/>
-        </w:rPr>
-        <w:t>Assisted in coding the enemy and player classes</w:t>
-      </w:r>
-    </w:p>
-    <w:p>
-      <w:pPr>
-        <w:pStyle w:val="Normal"/>
-        <w:rPr/>
-      </w:pPr>
-      <w:r>
-        <w:rPr>
-          <w:sz w:val="22"/>
-          <w:szCs w:val="22"/>
-        </w:rPr>
-        <w:t xml:space="preserve">Vera – </w:t>
-      </w:r>
-      <w:r>
-        <w:rPr>
-          <w:sz w:val="22"/>
-          <w:szCs w:val="22"/>
-        </w:rPr>
-        <w:t>Was the brains of the project and helped significantly with all of the code</w:t>
+        <w:t>Brian – Completed the full implementation for the Enemy’s movement method</w:t>
+      </w:r>
+    </w:p>
+    <w:p>
+      <w:pPr>
+        <w:pStyle w:val="Normal"/>
+        <w:rPr/>
+      </w:pPr>
+      <w:r>
+        <w:rPr>
+          <w:sz w:val="22"/>
+          <w:szCs w:val="22"/>
+        </w:rPr>
+        <w:t>Jasim – Coded the game timer</w:t>
+      </w:r>
+    </w:p>
+    <w:p>
+      <w:pPr>
+        <w:pStyle w:val="Normal"/>
+        <w:rPr/>
+      </w:pPr>
+      <w:r>
+        <w:rPr>
+          <w:sz w:val="22"/>
+          <w:szCs w:val="22"/>
+        </w:rPr>
+        <w:t xml:space="preserve">Kevin – Assisted in coding the enemy and player classes. </w:t>
+      </w:r>
+      <w:r>
+        <w:rPr>
+          <w:sz w:val="22"/>
+          <w:szCs w:val="22"/>
+        </w:rPr>
+        <w:t>Assisted in writing the report.</w:t>
+      </w:r>
+    </w:p>
+    <w:p>
+      <w:pPr>
+        <w:pStyle w:val="Normal"/>
+        <w:rPr/>
+      </w:pPr>
+      <w:r>
+        <w:rPr>
+          <w:sz w:val="22"/>
+          <w:szCs w:val="22"/>
+        </w:rPr>
+        <w:t xml:space="preserve">Vera – Was the brains of the project and helped significantly with all of the code. </w:t>
+      </w:r>
+      <w:r>
+        <w:rPr>
+          <w:sz w:val="22"/>
+          <w:szCs w:val="22"/>
+        </w:rPr>
+        <w:t xml:space="preserve">Started the report and code, giving a good backbone for the others to assist. </w:t>
       </w:r>
     </w:p>
     <w:p>
@@ -1445,7 +1422,7 @@
                 <wp:positionV relativeFrom="paragraph">
                   <wp:posOffset>113030</wp:posOffset>
                 </wp:positionV>
-                <wp:extent cx="531495" cy="263525"/>
+                <wp:extent cx="532130" cy="264160"/>
                 <wp:effectExtent l="0" t="12700" r="27940" b="29210"/>
                 <wp:wrapNone/>
                 <wp:docPr id="10" name="Right Arrow 13"/>
@@ -1456,7 +1433,7 @@
                       <wps:spPr>
                         <a:xfrm>
                           <a:off x="0" y="0"/>
-                          <a:ext cx="531000" cy="262800"/>
+                          <a:ext cx="531360" cy="263520"/>
                         </a:xfrm>
                         <a:prstGeom prst="rightArrow">
                           <a:avLst>
@@ -1489,7 +1466,7 @@
           </mc:Choice>
           <mc:Fallback>
             <w:pict>
-              <v:shape id="shape_0" ID="Right Arrow 13" fillcolor="black" stroked="t" style="position:absolute;margin-left:217.35pt;margin-top:8.9pt;width:41.75pt;height:20.65pt" wp14:anchorId="53CCECEA" type="shapetype_13">
+              <v:shape id="shape_0" ID="Right Arrow 13" fillcolor="black" stroked="t" style="position:absolute;margin-left:217.35pt;margin-top:8.9pt;width:41.8pt;height:20.7pt" wp14:anchorId="53CCECEA" type="shapetype_13">
                 <w10:wrap type="none"/>
                 <v:fill o:detectmouseclick="t" type="solid" color2="white"/>
                 <v:stroke color="black" weight="12600" joinstyle="miter" endcap="flat"/>
@@ -1526,7 +1503,7 @@
                 <wp:positionV relativeFrom="paragraph">
                   <wp:posOffset>254000</wp:posOffset>
                 </wp:positionV>
-                <wp:extent cx="2461895" cy="305435"/>
+                <wp:extent cx="2462530" cy="306070"/>
                 <wp:effectExtent l="0" t="0" r="2540" b="0"/>
                 <wp:wrapNone/>
                 <wp:docPr id="11" name="Text Box 7"/>
@@ -1537,7 +1514,7 @@
                       <wps:spPr>
                         <a:xfrm>
                           <a:off x="0" y="0"/>
-                          <a:ext cx="2461320" cy="304920"/>
+                          <a:ext cx="2462040" cy="305280"/>
                         </a:xfrm>
                         <a:prstGeom prst="rect">
                           <a:avLst/>
@@ -1560,9 +1537,7 @@
                           <w:p>
                             <w:pPr>
                               <w:pStyle w:val="FrameContents"/>
-                              <w:rPr>
-                                <w:color w:val="auto"/>
-                              </w:rPr>
+                              <w:rPr/>
                             </w:pPr>
                             <w:r>
                               <w:rPr>
@@ -1585,7 +1560,7 @@
           </mc:Choice>
           <mc:Fallback>
             <w:pict>
-              <v:rect id="shape_0" ID="Text Box 7" fillcolor="white" stroked="f" style="position:absolute;margin-left:-38.55pt;margin-top:20pt;width:193.75pt;height:23.95pt">
+              <v:rect id="shape_0" ID="Text Box 7" fillcolor="white" stroked="f" style="position:absolute;margin-left:-38.55pt;margin-top:20pt;width:193.8pt;height:24pt">
                 <w10:wrap type="square"/>
                 <v:fill o:detectmouseclick="t" type="solid" color2="black"/>
                 <v:stroke color="#3465a4" weight="6480" joinstyle="round" endcap="flat"/>
@@ -1594,9 +1569,7 @@
                     <w:p>
                       <w:pPr>
                         <w:pStyle w:val="FrameContents"/>
-                        <w:rPr>
-                          <w:color w:val="auto"/>
-                        </w:rPr>
+                        <w:rPr/>
                       </w:pPr>
                       <w:r>
                         <w:rPr>
@@ -1631,7 +1604,7 @@
                 <wp:positionV relativeFrom="paragraph">
                   <wp:posOffset>48895</wp:posOffset>
                 </wp:positionV>
-                <wp:extent cx="2461895" cy="305435"/>
+                <wp:extent cx="2462530" cy="306070"/>
                 <wp:effectExtent l="0" t="0" r="2540" b="0"/>
                 <wp:wrapNone/>
                 <wp:docPr id="13" name="Text Box 8"/>
@@ -1642,7 +1615,7 @@
                       <wps:spPr>
                         <a:xfrm>
                           <a:off x="0" y="0"/>
-                          <a:ext cx="2461320" cy="304920"/>
+                          <a:ext cx="2462040" cy="305280"/>
                         </a:xfrm>
                         <a:prstGeom prst="rect">
                           <a:avLst/>
@@ -1665,9 +1638,7 @@
                           <w:p>
                             <w:pPr>
                               <w:pStyle w:val="FrameContents"/>
-                              <w:rPr>
-                                <w:color w:val="auto"/>
-                              </w:rPr>
+                              <w:rPr/>
                             </w:pPr>
                             <w:r>
                               <w:rPr>
@@ -1690,7 +1661,7 @@
           </mc:Choice>
           <mc:Fallback>
             <w:pict>
-              <v:rect id="shape_0" ID="Text Box 8" fillcolor="white" stroked="f" style="position:absolute;margin-left:270.45pt;margin-top:3.85pt;width:193.75pt;height:23.95pt" wp14:anchorId="1DCC20AC">
+              <v:rect id="shape_0" ID="Text Box 8" fillcolor="white" stroked="f" style="position:absolute;margin-left:270.45pt;margin-top:3.85pt;width:193.8pt;height:24pt" wp14:anchorId="1DCC20AC">
                 <w10:wrap type="square"/>
                 <v:fill o:detectmouseclick="t" type="solid" color2="black"/>
                 <v:stroke color="#3465a4" weight="6480" joinstyle="round" endcap="flat"/>
@@ -1699,9 +1670,7 @@
                     <w:p>
                       <w:pPr>
                         <w:pStyle w:val="FrameContents"/>
-                        <w:rPr>
-                          <w:color w:val="auto"/>
-                        </w:rPr>
+                        <w:rPr/>
                       </w:pPr>
                       <w:r>
                         <w:rPr>
@@ -1800,7 +1769,7 @@
                 <wp:positionV relativeFrom="paragraph">
                   <wp:posOffset>2014855</wp:posOffset>
                 </wp:positionV>
-                <wp:extent cx="2461895" cy="305435"/>
+                <wp:extent cx="2462530" cy="306070"/>
                 <wp:effectExtent l="0" t="0" r="2540" b="0"/>
                 <wp:wrapNone/>
                 <wp:docPr id="16" name="Text Box 9"/>
@@ -1811,7 +1780,7 @@
                       <wps:spPr>
                         <a:xfrm>
                           <a:off x="0" y="0"/>
-                          <a:ext cx="2461320" cy="304920"/>
+                          <a:ext cx="2462040" cy="305280"/>
                         </a:xfrm>
                         <a:prstGeom prst="rect">
                           <a:avLst/>
@@ -1834,9 +1803,7 @@
                           <w:p>
                             <w:pPr>
                               <w:pStyle w:val="FrameContents"/>
-                              <w:rPr>
-                                <w:color w:val="auto"/>
-                              </w:rPr>
+                              <w:rPr/>
                             </w:pPr>
                             <w:r>
                               <w:rPr>
@@ -1859,7 +1826,7 @@
           </mc:Choice>
           <mc:Fallback>
             <w:pict>
-              <v:rect id="shape_0" ID="Text Box 9" fillcolor="white" stroked="f" style="position:absolute;margin-left:-23.8pt;margin-top:158.65pt;width:193.75pt;height:23.95pt" wp14:anchorId="7FA6CAB0">
+              <v:rect id="shape_0" ID="Text Box 9" fillcolor="white" stroked="f" style="position:absolute;margin-left:-23.8pt;margin-top:158.65pt;width:193.8pt;height:24pt" wp14:anchorId="7FA6CAB0">
                 <w10:wrap type="square"/>
                 <v:fill o:detectmouseclick="t" type="solid" color2="black"/>
                 <v:stroke color="#3465a4" weight="6480" joinstyle="round" endcap="flat"/>
@@ -1868,9 +1835,7 @@
                     <w:p>
                       <w:pPr>
                         <w:pStyle w:val="FrameContents"/>
-                        <w:rPr>
-                          <w:color w:val="auto"/>
-                        </w:rPr>
+                        <w:rPr/>
                       </w:pPr>
                       <w:r>
                         <w:rPr>
@@ -1896,7 +1861,7 @@
                 <wp:positionV relativeFrom="paragraph">
                   <wp:posOffset>2032000</wp:posOffset>
                 </wp:positionV>
-                <wp:extent cx="2461895" cy="305435"/>
+                <wp:extent cx="2462530" cy="306070"/>
                 <wp:effectExtent l="0" t="0" r="2540" b="0"/>
                 <wp:wrapNone/>
                 <wp:docPr id="18" name="Text Box 10"/>
@@ -1907,7 +1872,7 @@
                       <wps:spPr>
                         <a:xfrm>
                           <a:off x="0" y="0"/>
-                          <a:ext cx="2461320" cy="304920"/>
+                          <a:ext cx="2462040" cy="305280"/>
                         </a:xfrm>
                         <a:prstGeom prst="rect">
                           <a:avLst/>
@@ -1930,9 +1895,7 @@
                           <w:p>
                             <w:pPr>
                               <w:pStyle w:val="FrameContents"/>
-                              <w:rPr>
-                                <w:color w:val="auto"/>
-                              </w:rPr>
+                              <w:rPr/>
                             </w:pPr>
                             <w:r>
                               <w:rPr>
@@ -1955,7 +1918,7 @@
           </mc:Choice>
           <mc:Fallback>
             <w:pict>
-              <v:rect id="shape_0" ID="Text Box 10" fillcolor="white" stroked="f" style="position:absolute;margin-left:270.2pt;margin-top:160pt;width:193.75pt;height:23.95pt" wp14:anchorId="7FA6CAB0">
+              <v:rect id="shape_0" ID="Text Box 10" fillcolor="white" stroked="f" style="position:absolute;margin-left:270.2pt;margin-top:160pt;width:193.8pt;height:24pt" wp14:anchorId="7FA6CAB0">
                 <w10:wrap type="square"/>
                 <v:fill o:detectmouseclick="t" type="solid" color2="black"/>
                 <v:stroke color="#3465a4" weight="6480" joinstyle="round" endcap="flat"/>
@@ -1964,9 +1927,7 @@
                     <w:p>
                       <w:pPr>
                         <w:pStyle w:val="FrameContents"/>
-                        <w:rPr>
-                          <w:color w:val="auto"/>
-                        </w:rPr>
+                        <w:rPr/>
                       </w:pPr>
                       <w:r>
                         <w:rPr>
@@ -1992,7 +1953,7 @@
                 <wp:positionV relativeFrom="paragraph">
                   <wp:posOffset>988060</wp:posOffset>
                 </wp:positionV>
-                <wp:extent cx="531495" cy="263525"/>
+                <wp:extent cx="532130" cy="264160"/>
                 <wp:effectExtent l="0" t="12700" r="27940" b="29210"/>
                 <wp:wrapNone/>
                 <wp:docPr id="20" name="Right Arrow 12"/>
@@ -2003,7 +1964,7 @@
                       <wps:spPr>
                         <a:xfrm>
                           <a:off x="0" y="0"/>
-                          <a:ext cx="531000" cy="262800"/>
+                          <a:ext cx="531360" cy="263520"/>
                         </a:xfrm>
                         <a:prstGeom prst="rightArrow">
                           <a:avLst>
@@ -2036,7 +1997,7 @@
           </mc:Choice>
           <mc:Fallback>
             <w:pict>
-              <v:shape id="shape_0" ID="Right Arrow 12" fillcolor="black" stroked="t" style="position:absolute;margin-left:215.3pt;margin-top:77.8pt;width:41.75pt;height:20.65pt" type="shapetype_13">
+              <v:shape id="shape_0" ID="Right Arrow 12" fillcolor="black" stroked="t" style="position:absolute;margin-left:215.3pt;margin-top:77.8pt;width:41.8pt;height:20.7pt" type="shapetype_13">
                 <w10:wrap type="none"/>
                 <v:fill o:detectmouseclick="t" type="solid" color2="white"/>
                 <v:stroke color="black" weight="12600" joinstyle="miter" endcap="flat"/>
@@ -2259,11 +2220,7 @@
       </w:pPr>
       <w:r>
         <w:rPr/>
-        <w:t>Challenge</w:t>
-      </w:r>
-      <w:r>
-        <w:rPr/>
-        <w:t>s</w:t>
+        <w:t>Challenges</w:t>
       </w:r>
     </w:p>
     <w:p>
@@ -2670,7 +2627,6 @@
     <w:rPrDefault>
       <w:rPr>
         <w:rFonts w:ascii="Calibri" w:hAnsi="Calibri" w:eastAsia="新細明體" w:cs="" w:asciiTheme="minorHAnsi" w:cstheme="minorBidi" w:eastAsiaTheme="minorEastAsia" w:hAnsiTheme="minorHAnsi"/>
-        <w:sz w:val="24"/>
         <w:szCs w:val="24"/>
         <w:lang w:val="en-CA" w:eastAsia="zh-TW" w:bidi="ar-SA"/>
       </w:rPr>

</xml_diff>

<commit_message>
"added some more details to challenges and work distribution"
</commit_message>
<xml_diff>
--- a/Documents/Phase2Report.docx
+++ b/Documents/Phase2Report.docx
@@ -522,7 +522,7 @@
                 <wp:positionV relativeFrom="paragraph">
                   <wp:posOffset>129540</wp:posOffset>
                 </wp:positionV>
-                <wp:extent cx="532130" cy="264160"/>
+                <wp:extent cx="532765" cy="264795"/>
                 <wp:effectExtent l="0" t="12700" r="27940" b="29210"/>
                 <wp:wrapNone/>
                 <wp:docPr id="3" name="Right Arrow 19"/>
@@ -533,7 +533,7 @@
                       <wps:spPr>
                         <a:xfrm>
                           <a:off x="0" y="0"/>
-                          <a:ext cx="531360" cy="263520"/>
+                          <a:ext cx="532080" cy="264240"/>
                         </a:xfrm>
                         <a:prstGeom prst="rightArrow">
                           <a:avLst>
@@ -585,7 +585,7 @@
                   <v:h position="@3,0"/>
                 </v:handles>
               </v:shapetype>
-              <v:shape id="shape_0" ID="Right Arrow 19" fillcolor="black" stroked="t" style="position:absolute;margin-left:139.85pt;margin-top:10.2pt;width:41.8pt;height:20.7pt" wp14:anchorId="79BF2020" type="shapetype_13">
+              <v:shape id="shape_0" ID="Right Arrow 19" fillcolor="black" stroked="t" style="position:absolute;margin-left:139.85pt;margin-top:10.2pt;width:41.85pt;height:20.75pt" wp14:anchorId="79BF2020" type="shapetype_13">
                 <w10:wrap type="none"/>
                 <v:fill o:detectmouseclick="t" type="solid" color2="white"/>
                 <v:stroke color="black" weight="12600" joinstyle="miter" endcap="flat"/>
@@ -640,7 +640,7 @@
                 <wp:positionV relativeFrom="paragraph">
                   <wp:posOffset>553085</wp:posOffset>
                 </wp:positionV>
-                <wp:extent cx="2462530" cy="306070"/>
+                <wp:extent cx="2463165" cy="306705"/>
                 <wp:effectExtent l="0" t="0" r="2540" b="0"/>
                 <wp:wrapNone/>
                 <wp:docPr id="4" name="Text Box 17"/>
@@ -651,7 +651,7 @@
                       <wps:spPr>
                         <a:xfrm>
                           <a:off x="0" y="0"/>
-                          <a:ext cx="2462040" cy="305280"/>
+                          <a:ext cx="2462400" cy="306000"/>
                         </a:xfrm>
                         <a:prstGeom prst="rect">
                           <a:avLst/>
@@ -697,7 +697,7 @@
           </mc:Choice>
           <mc:Fallback>
             <w:pict>
-              <v:rect id="shape_0" ID="Text Box 17" fillcolor="white" stroked="f" style="position:absolute;margin-left:-31.4pt;margin-top:43.55pt;width:193.8pt;height:24pt" wp14:anchorId="13276A1C">
+              <v:rect id="shape_0" ID="Text Box 17" fillcolor="white" stroked="f" style="position:absolute;margin-left:-31.4pt;margin-top:43.55pt;width:193.85pt;height:24.05pt" wp14:anchorId="13276A1C">
                 <w10:wrap type="square"/>
                 <v:fill o:detectmouseclick="t" type="solid" color2="black"/>
                 <v:stroke color="#3465a4" weight="6480" joinstyle="round" endcap="flat"/>
@@ -732,7 +732,7 @@
                 <wp:positionV relativeFrom="paragraph">
                   <wp:posOffset>554355</wp:posOffset>
                 </wp:positionV>
-                <wp:extent cx="2462530" cy="306070"/>
+                <wp:extent cx="2463165" cy="306705"/>
                 <wp:effectExtent l="0" t="0" r="2540" b="0"/>
                 <wp:wrapNone/>
                 <wp:docPr id="6" name="Text Box 18"/>
@@ -743,7 +743,7 @@
                       <wps:spPr>
                         <a:xfrm>
                           <a:off x="0" y="0"/>
-                          <a:ext cx="2462040" cy="305280"/>
+                          <a:ext cx="2462400" cy="306000"/>
                         </a:xfrm>
                         <a:prstGeom prst="rect">
                           <a:avLst/>
@@ -789,7 +789,7 @@
           </mc:Choice>
           <mc:Fallback>
             <w:pict>
-              <v:rect id="shape_0" ID="Text Box 18" fillcolor="white" stroked="f" style="position:absolute;margin-left:193.2pt;margin-top:43.65pt;width:193.8pt;height:24pt" wp14:anchorId="637F903F">
+              <v:rect id="shape_0" ID="Text Box 18" fillcolor="white" stroked="f" style="position:absolute;margin-left:193.2pt;margin-top:43.65pt;width:193.85pt;height:24.05pt" wp14:anchorId="637F903F">
                 <w10:wrap type="square"/>
                 <v:fill o:detectmouseclick="t" type="solid" color2="black"/>
                 <v:stroke color="#3465a4" weight="6480" joinstyle="round" endcap="flat"/>
@@ -930,60 +930,88 @@
           <w:sz w:val="22"/>
           <w:szCs w:val="22"/>
         </w:rPr>
-        <w:t>Brian – Completed the full implementation for the Enemy’s movement method</w:t>
-      </w:r>
-    </w:p>
-    <w:p>
-      <w:pPr>
-        <w:pStyle w:val="Normal"/>
-        <w:rPr/>
-      </w:pPr>
-      <w:r>
-        <w:rPr>
-          <w:sz w:val="22"/>
-          <w:szCs w:val="22"/>
-        </w:rPr>
-        <w:t>Jasim – Coded the game timer</w:t>
-      </w:r>
-    </w:p>
-    <w:p>
-      <w:pPr>
-        <w:pStyle w:val="Normal"/>
-        <w:rPr/>
-      </w:pPr>
-      <w:r>
-        <w:rPr>
-          <w:sz w:val="22"/>
-          <w:szCs w:val="22"/>
-        </w:rPr>
-        <w:t xml:space="preserve">Kevin – Assisted in coding the enemy and player classes. </w:t>
-      </w:r>
-      <w:r>
-        <w:rPr>
-          <w:sz w:val="22"/>
-          <w:szCs w:val="22"/>
-        </w:rPr>
-        <w:t>Assisted in writing the report.</w:t>
-      </w:r>
-    </w:p>
-    <w:p>
-      <w:pPr>
-        <w:pStyle w:val="Normal"/>
-        <w:rPr/>
-      </w:pPr>
-      <w:r>
-        <w:rPr>
-          <w:sz w:val="22"/>
-          <w:szCs w:val="22"/>
-        </w:rPr>
-        <w:t xml:space="preserve">Vera – Was the brains of the project and helped significantly with all of the code. </w:t>
-      </w:r>
-      <w:r>
-        <w:rPr>
-          <w:sz w:val="22"/>
-          <w:szCs w:val="22"/>
-        </w:rPr>
-        <w:t xml:space="preserve">Started the report and code, giving a good backbone for the others to assist. </w:t>
+        <w:t xml:space="preserve">Brian – Completed the full implementation for the Enemy’s movement method </w:t>
+      </w:r>
+      <w:r>
+        <w:rPr>
+          <w:sz w:val="22"/>
+          <w:szCs w:val="22"/>
+        </w:rPr>
+        <w:t>and helped devise strategy for implementation.</w:t>
+      </w:r>
+    </w:p>
+    <w:p>
+      <w:pPr>
+        <w:pStyle w:val="Normal"/>
+        <w:rPr/>
+      </w:pPr>
+      <w:r>
+        <w:rPr>
+          <w:sz w:val="22"/>
+          <w:szCs w:val="22"/>
+        </w:rPr>
+        <w:t xml:space="preserve">Jasim – Coded the game timer, </w:t>
+      </w:r>
+      <w:r>
+        <w:rPr>
+          <w:sz w:val="22"/>
+          <w:szCs w:val="22"/>
+        </w:rPr>
+        <w:t>scheduled group meetings, and assisted in game design logic.</w:t>
+      </w:r>
+    </w:p>
+    <w:p>
+      <w:pPr>
+        <w:pStyle w:val="Normal"/>
+        <w:rPr/>
+      </w:pPr>
+      <w:r>
+        <w:rPr>
+          <w:sz w:val="22"/>
+          <w:szCs w:val="22"/>
+        </w:rPr>
+        <w:t>Kevin – Assisted in coding the enemy and player classes. Assisted in writing the report.</w:t>
+      </w:r>
+    </w:p>
+    <w:p>
+      <w:pPr>
+        <w:pStyle w:val="Normal"/>
+        <w:rPr/>
+      </w:pPr>
+      <w:r>
+        <w:rPr>
+          <w:sz w:val="22"/>
+          <w:szCs w:val="22"/>
+        </w:rPr>
+        <w:t>Vera – Was the brains of the project and helped significantly with all of the code. S</w:t>
+      </w:r>
+      <w:r>
+        <w:rPr>
+          <w:sz w:val="22"/>
+          <w:szCs w:val="22"/>
+        </w:rPr>
+        <w:t xml:space="preserve">pearheaded </w:t>
+      </w:r>
+      <w:r>
+        <w:rPr>
+          <w:sz w:val="22"/>
+          <w:szCs w:val="22"/>
+        </w:rPr>
+        <w:t xml:space="preserve">the report and code </w:t>
+      </w:r>
+      <w:r>
+        <w:rPr>
+          <w:sz w:val="22"/>
+          <w:szCs w:val="22"/>
+        </w:rPr>
+        <w:t>production</w:t>
+      </w:r>
+      <w:r>
+        <w:rPr>
+          <w:sz w:val="22"/>
+          <w:szCs w:val="22"/>
+        </w:rPr>
+        <w:t xml:space="preserve">, giving a good backbone for the others to assist. </w:t>
       </w:r>
     </w:p>
     <w:p>
@@ -1422,7 +1450,7 @@
                 <wp:positionV relativeFrom="paragraph">
                   <wp:posOffset>113030</wp:posOffset>
                 </wp:positionV>
-                <wp:extent cx="532130" cy="264160"/>
+                <wp:extent cx="532765" cy="264795"/>
                 <wp:effectExtent l="0" t="12700" r="27940" b="29210"/>
                 <wp:wrapNone/>
                 <wp:docPr id="10" name="Right Arrow 13"/>
@@ -1433,7 +1461,7 @@
                       <wps:spPr>
                         <a:xfrm>
                           <a:off x="0" y="0"/>
-                          <a:ext cx="531360" cy="263520"/>
+                          <a:ext cx="532080" cy="264240"/>
                         </a:xfrm>
                         <a:prstGeom prst="rightArrow">
                           <a:avLst>
@@ -1466,7 +1494,7 @@
           </mc:Choice>
           <mc:Fallback>
             <w:pict>
-              <v:shape id="shape_0" ID="Right Arrow 13" fillcolor="black" stroked="t" style="position:absolute;margin-left:217.35pt;margin-top:8.9pt;width:41.8pt;height:20.7pt" wp14:anchorId="53CCECEA" type="shapetype_13">
+              <v:shape id="shape_0" ID="Right Arrow 13" fillcolor="black" stroked="t" style="position:absolute;margin-left:217.35pt;margin-top:8.9pt;width:41.85pt;height:20.75pt" wp14:anchorId="53CCECEA" type="shapetype_13">
                 <w10:wrap type="none"/>
                 <v:fill o:detectmouseclick="t" type="solid" color2="white"/>
                 <v:stroke color="black" weight="12600" joinstyle="miter" endcap="flat"/>
@@ -1503,7 +1531,7 @@
                 <wp:positionV relativeFrom="paragraph">
                   <wp:posOffset>254000</wp:posOffset>
                 </wp:positionV>
-                <wp:extent cx="2462530" cy="306070"/>
+                <wp:extent cx="2463165" cy="306705"/>
                 <wp:effectExtent l="0" t="0" r="2540" b="0"/>
                 <wp:wrapNone/>
                 <wp:docPr id="11" name="Text Box 7"/>
@@ -1514,7 +1542,7 @@
                       <wps:spPr>
                         <a:xfrm>
                           <a:off x="0" y="0"/>
-                          <a:ext cx="2462040" cy="305280"/>
+                          <a:ext cx="2462400" cy="306000"/>
                         </a:xfrm>
                         <a:prstGeom prst="rect">
                           <a:avLst/>
@@ -1560,7 +1588,7 @@
           </mc:Choice>
           <mc:Fallback>
             <w:pict>
-              <v:rect id="shape_0" ID="Text Box 7" fillcolor="white" stroked="f" style="position:absolute;margin-left:-38.55pt;margin-top:20pt;width:193.8pt;height:24pt">
+              <v:rect id="shape_0" ID="Text Box 7" fillcolor="white" stroked="f" style="position:absolute;margin-left:-38.55pt;margin-top:20pt;width:193.85pt;height:24.05pt">
                 <w10:wrap type="square"/>
                 <v:fill o:detectmouseclick="t" type="solid" color2="black"/>
                 <v:stroke color="#3465a4" weight="6480" joinstyle="round" endcap="flat"/>
@@ -1604,7 +1632,7 @@
                 <wp:positionV relativeFrom="paragraph">
                   <wp:posOffset>48895</wp:posOffset>
                 </wp:positionV>
-                <wp:extent cx="2462530" cy="306070"/>
+                <wp:extent cx="2463165" cy="306705"/>
                 <wp:effectExtent l="0" t="0" r="2540" b="0"/>
                 <wp:wrapNone/>
                 <wp:docPr id="13" name="Text Box 8"/>
@@ -1615,7 +1643,7 @@
                       <wps:spPr>
                         <a:xfrm>
                           <a:off x="0" y="0"/>
-                          <a:ext cx="2462040" cy="305280"/>
+                          <a:ext cx="2462400" cy="306000"/>
                         </a:xfrm>
                         <a:prstGeom prst="rect">
                           <a:avLst/>
@@ -1661,7 +1689,7 @@
           </mc:Choice>
           <mc:Fallback>
             <w:pict>
-              <v:rect id="shape_0" ID="Text Box 8" fillcolor="white" stroked="f" style="position:absolute;margin-left:270.45pt;margin-top:3.85pt;width:193.8pt;height:24pt" wp14:anchorId="1DCC20AC">
+              <v:rect id="shape_0" ID="Text Box 8" fillcolor="white" stroked="f" style="position:absolute;margin-left:270.45pt;margin-top:3.85pt;width:193.85pt;height:24.05pt" wp14:anchorId="1DCC20AC">
                 <w10:wrap type="square"/>
                 <v:fill o:detectmouseclick="t" type="solid" color2="black"/>
                 <v:stroke color="#3465a4" weight="6480" joinstyle="round" endcap="flat"/>
@@ -1769,7 +1797,7 @@
                 <wp:positionV relativeFrom="paragraph">
                   <wp:posOffset>2014855</wp:posOffset>
                 </wp:positionV>
-                <wp:extent cx="2462530" cy="306070"/>
+                <wp:extent cx="2463165" cy="306705"/>
                 <wp:effectExtent l="0" t="0" r="2540" b="0"/>
                 <wp:wrapNone/>
                 <wp:docPr id="16" name="Text Box 9"/>
@@ -1780,7 +1808,7 @@
                       <wps:spPr>
                         <a:xfrm>
                           <a:off x="0" y="0"/>
-                          <a:ext cx="2462040" cy="305280"/>
+                          <a:ext cx="2462400" cy="306000"/>
                         </a:xfrm>
                         <a:prstGeom prst="rect">
                           <a:avLst/>
@@ -1826,7 +1854,7 @@
           </mc:Choice>
           <mc:Fallback>
             <w:pict>
-              <v:rect id="shape_0" ID="Text Box 9" fillcolor="white" stroked="f" style="position:absolute;margin-left:-23.8pt;margin-top:158.65pt;width:193.8pt;height:24pt" wp14:anchorId="7FA6CAB0">
+              <v:rect id="shape_0" ID="Text Box 9" fillcolor="white" stroked="f" style="position:absolute;margin-left:-23.8pt;margin-top:158.65pt;width:193.85pt;height:24.05pt" wp14:anchorId="7FA6CAB0">
                 <w10:wrap type="square"/>
                 <v:fill o:detectmouseclick="t" type="solid" color2="black"/>
                 <v:stroke color="#3465a4" weight="6480" joinstyle="round" endcap="flat"/>
@@ -1861,7 +1889,7 @@
                 <wp:positionV relativeFrom="paragraph">
                   <wp:posOffset>2032000</wp:posOffset>
                 </wp:positionV>
-                <wp:extent cx="2462530" cy="306070"/>
+                <wp:extent cx="2463165" cy="306705"/>
                 <wp:effectExtent l="0" t="0" r="2540" b="0"/>
                 <wp:wrapNone/>
                 <wp:docPr id="18" name="Text Box 10"/>
@@ -1872,7 +1900,7 @@
                       <wps:spPr>
                         <a:xfrm>
                           <a:off x="0" y="0"/>
-                          <a:ext cx="2462040" cy="305280"/>
+                          <a:ext cx="2462400" cy="306000"/>
                         </a:xfrm>
                         <a:prstGeom prst="rect">
                           <a:avLst/>
@@ -1918,7 +1946,7 @@
           </mc:Choice>
           <mc:Fallback>
             <w:pict>
-              <v:rect id="shape_0" ID="Text Box 10" fillcolor="white" stroked="f" style="position:absolute;margin-left:270.2pt;margin-top:160pt;width:193.8pt;height:24pt" wp14:anchorId="7FA6CAB0">
+              <v:rect id="shape_0" ID="Text Box 10" fillcolor="white" stroked="f" style="position:absolute;margin-left:270.2pt;margin-top:160pt;width:193.85pt;height:24.05pt" wp14:anchorId="7FA6CAB0">
                 <w10:wrap type="square"/>
                 <v:fill o:detectmouseclick="t" type="solid" color2="black"/>
                 <v:stroke color="#3465a4" weight="6480" joinstyle="round" endcap="flat"/>
@@ -1953,7 +1981,7 @@
                 <wp:positionV relativeFrom="paragraph">
                   <wp:posOffset>988060</wp:posOffset>
                 </wp:positionV>
-                <wp:extent cx="532130" cy="264160"/>
+                <wp:extent cx="532765" cy="264795"/>
                 <wp:effectExtent l="0" t="12700" r="27940" b="29210"/>
                 <wp:wrapNone/>
                 <wp:docPr id="20" name="Right Arrow 12"/>
@@ -1964,7 +1992,7 @@
                       <wps:spPr>
                         <a:xfrm>
                           <a:off x="0" y="0"/>
-                          <a:ext cx="531360" cy="263520"/>
+                          <a:ext cx="532080" cy="264240"/>
                         </a:xfrm>
                         <a:prstGeom prst="rightArrow">
                           <a:avLst>
@@ -1997,7 +2025,7 @@
           </mc:Choice>
           <mc:Fallback>
             <w:pict>
-              <v:shape id="shape_0" ID="Right Arrow 12" fillcolor="black" stroked="t" style="position:absolute;margin-left:215.3pt;margin-top:77.8pt;width:41.8pt;height:20.7pt" type="shapetype_13">
+              <v:shape id="shape_0" ID="Right Arrow 12" fillcolor="black" stroked="t" style="position:absolute;margin-left:215.3pt;margin-top:77.8pt;width:41.85pt;height:20.75pt" type="shapetype_13">
                 <w10:wrap type="none"/>
                 <v:fill o:detectmouseclick="t" type="solid" color2="white"/>
                 <v:stroke color="black" weight="12600" joinstyle="miter" endcap="flat"/>
@@ -2247,7 +2275,15 @@
       </w:pPr>
       <w:r>
         <w:rPr/>
-        <w:t>A large challenge was getting used to and using the external libraries since for half the group this is the first time they have coded with java. Developing the movement method for the enemy took a bit of time to draft out and implement due to the logic. Another large challenge was sticking to the original UML. This was likely because we had naively drafted things, for example just because the enemy and the player are characters does not mean they should have their own superclass. I believe all these issues boil down to a lack of experience in developing a program of this size.</w:t>
+        <w:t xml:space="preserve">A large challenge was getting used to and using the </w:t>
+      </w:r>
+      <w:r>
+        <w:rPr/>
+        <w:t xml:space="preserve">core </w:t>
+      </w:r>
+      <w:r>
+        <w:rPr/>
+        <w:t>libraries since for half the group this is the first time they have coded with java. Developing the movement method for the enemy took a bit of time to draft out and implement due to the logic. Another large challenge was sticking to the original UML. This was likely because we had naively drafted things, for example just because the enemy and the player are characters does not mean they should have their own superclass. I believe all these issues boil down to a lack of experience in developing a program of this size.</w:t>
       </w:r>
     </w:p>
     <w:sectPr>

</xml_diff>

<commit_message>
"made edits to Roles and Responsibilities, forgot to mention vera's art"
</commit_message>
<xml_diff>
--- a/Documents/Phase2Report.docx
+++ b/Documents/Phase2Report.docx
@@ -522,7 +522,7 @@
                 <wp:positionV relativeFrom="paragraph">
                   <wp:posOffset>129540</wp:posOffset>
                 </wp:positionV>
-                <wp:extent cx="532765" cy="264795"/>
+                <wp:extent cx="533400" cy="265430"/>
                 <wp:effectExtent l="0" t="12700" r="27940" b="29210"/>
                 <wp:wrapNone/>
                 <wp:docPr id="3" name="Right Arrow 19"/>
@@ -533,7 +533,7 @@
                       <wps:spPr>
                         <a:xfrm>
                           <a:off x="0" y="0"/>
-                          <a:ext cx="532080" cy="264240"/>
+                          <a:ext cx="532800" cy="264960"/>
                         </a:xfrm>
                         <a:prstGeom prst="rightArrow">
                           <a:avLst>
@@ -585,7 +585,7 @@
                   <v:h position="@3,0"/>
                 </v:handles>
               </v:shapetype>
-              <v:shape id="shape_0" ID="Right Arrow 19" fillcolor="black" stroked="t" style="position:absolute;margin-left:139.85pt;margin-top:10.2pt;width:41.85pt;height:20.75pt" wp14:anchorId="79BF2020" type="shapetype_13">
+              <v:shape id="shape_0" ID="Right Arrow 19" fillcolor="black" stroked="t" style="position:absolute;margin-left:139.85pt;margin-top:10.2pt;width:41.9pt;height:20.8pt" wp14:anchorId="79BF2020" type="shapetype_13">
                 <w10:wrap type="none"/>
                 <v:fill o:detectmouseclick="t" type="solid" color2="white"/>
                 <v:stroke color="black" weight="12600" joinstyle="miter" endcap="flat"/>
@@ -640,7 +640,7 @@
                 <wp:positionV relativeFrom="paragraph">
                   <wp:posOffset>553085</wp:posOffset>
                 </wp:positionV>
-                <wp:extent cx="2463165" cy="306705"/>
+                <wp:extent cx="2463800" cy="307340"/>
                 <wp:effectExtent l="0" t="0" r="2540" b="0"/>
                 <wp:wrapNone/>
                 <wp:docPr id="4" name="Text Box 17"/>
@@ -651,7 +651,7 @@
                       <wps:spPr>
                         <a:xfrm>
                           <a:off x="0" y="0"/>
-                          <a:ext cx="2462400" cy="306000"/>
+                          <a:ext cx="2463120" cy="306720"/>
                         </a:xfrm>
                         <a:prstGeom prst="rect">
                           <a:avLst/>
@@ -697,7 +697,7 @@
           </mc:Choice>
           <mc:Fallback>
             <w:pict>
-              <v:rect id="shape_0" ID="Text Box 17" fillcolor="white" stroked="f" style="position:absolute;margin-left:-31.4pt;margin-top:43.55pt;width:193.85pt;height:24.05pt" wp14:anchorId="13276A1C">
+              <v:rect id="shape_0" ID="Text Box 17" fillcolor="white" stroked="f" style="position:absolute;margin-left:-31.4pt;margin-top:43.55pt;width:193.9pt;height:24.1pt" wp14:anchorId="13276A1C">
                 <w10:wrap type="square"/>
                 <v:fill o:detectmouseclick="t" type="solid" color2="black"/>
                 <v:stroke color="#3465a4" weight="6480" joinstyle="round" endcap="flat"/>
@@ -732,7 +732,7 @@
                 <wp:positionV relativeFrom="paragraph">
                   <wp:posOffset>554355</wp:posOffset>
                 </wp:positionV>
-                <wp:extent cx="2463165" cy="306705"/>
+                <wp:extent cx="2463800" cy="307340"/>
                 <wp:effectExtent l="0" t="0" r="2540" b="0"/>
                 <wp:wrapNone/>
                 <wp:docPr id="6" name="Text Box 18"/>
@@ -743,7 +743,7 @@
                       <wps:spPr>
                         <a:xfrm>
                           <a:off x="0" y="0"/>
-                          <a:ext cx="2462400" cy="306000"/>
+                          <a:ext cx="2463120" cy="306720"/>
                         </a:xfrm>
                         <a:prstGeom prst="rect">
                           <a:avLst/>
@@ -789,7 +789,7 @@
           </mc:Choice>
           <mc:Fallback>
             <w:pict>
-              <v:rect id="shape_0" ID="Text Box 18" fillcolor="white" stroked="f" style="position:absolute;margin-left:193.2pt;margin-top:43.65pt;width:193.85pt;height:24.05pt" wp14:anchorId="637F903F">
+              <v:rect id="shape_0" ID="Text Box 18" fillcolor="white" stroked="f" style="position:absolute;margin-left:193.2pt;margin-top:43.65pt;width:193.9pt;height:24.1pt" wp14:anchorId="637F903F">
                 <w10:wrap type="square"/>
                 <v:fill o:detectmouseclick="t" type="solid" color2="black"/>
                 <v:stroke color="#3465a4" weight="6480" joinstyle="round" endcap="flat"/>
@@ -930,34 +930,20 @@
           <w:sz w:val="22"/>
           <w:szCs w:val="22"/>
         </w:rPr>
-        <w:t xml:space="preserve">Brian – Completed the full implementation for the Enemy’s movement method </w:t>
-      </w:r>
-      <w:r>
-        <w:rPr>
-          <w:sz w:val="22"/>
-          <w:szCs w:val="22"/>
-        </w:rPr>
-        <w:t>and helped devise strategy for implementation.</w:t>
-      </w:r>
-    </w:p>
-    <w:p>
-      <w:pPr>
-        <w:pStyle w:val="Normal"/>
-        <w:rPr/>
-      </w:pPr>
-      <w:r>
-        <w:rPr>
-          <w:sz w:val="22"/>
-          <w:szCs w:val="22"/>
-        </w:rPr>
-        <w:t xml:space="preserve">Jasim – Coded the game timer, </w:t>
-      </w:r>
-      <w:r>
-        <w:rPr>
-          <w:sz w:val="22"/>
-          <w:szCs w:val="22"/>
-        </w:rPr>
-        <w:t>scheduled group meetings, and assisted in game design logic.</w:t>
+        <w:t>Brian – Completed the full implementation for the Enemy’s movement method and helped devise strategy for implementation.</w:t>
+      </w:r>
+    </w:p>
+    <w:p>
+      <w:pPr>
+        <w:pStyle w:val="Normal"/>
+        <w:rPr/>
+      </w:pPr>
+      <w:r>
+        <w:rPr>
+          <w:sz w:val="22"/>
+          <w:szCs w:val="22"/>
+        </w:rPr>
+        <w:t>Jasim – Coded the game timer, scheduled group meetings, and assisted in game design logic.</w:t>
       </w:r>
     </w:p>
     <w:p>
@@ -983,35 +969,21 @@
           <w:sz w:val="22"/>
           <w:szCs w:val="22"/>
         </w:rPr>
-        <w:t>Vera – Was the brains of the project and helped significantly with all of the code. S</w:t>
-      </w:r>
-      <w:r>
-        <w:rPr>
-          <w:sz w:val="22"/>
-          <w:szCs w:val="22"/>
-        </w:rPr>
-        <w:t xml:space="preserve">pearheaded </w:t>
-      </w:r>
-      <w:r>
-        <w:rPr>
-          <w:sz w:val="22"/>
-          <w:szCs w:val="22"/>
-        </w:rPr>
-        <w:t xml:space="preserve">the report and code </w:t>
-      </w:r>
-      <w:r>
-        <w:rPr>
-          <w:sz w:val="22"/>
-          <w:szCs w:val="22"/>
-        </w:rPr>
-        <w:t>production</w:t>
-      </w:r>
-      <w:r>
-        <w:rPr>
-          <w:sz w:val="22"/>
-          <w:szCs w:val="22"/>
-        </w:rPr>
-        <w:t xml:space="preserve">, giving a good backbone for the others to assist. </w:t>
+        <w:t xml:space="preserve">Vera – Was the </w:t>
+      </w:r>
+      <w:r>
+        <w:rPr>
+          <w:sz w:val="22"/>
+          <w:szCs w:val="22"/>
+        </w:rPr>
+        <w:t xml:space="preserve">artist and </w:t>
+      </w:r>
+      <w:r>
+        <w:rPr>
+          <w:sz w:val="22"/>
+          <w:szCs w:val="22"/>
+        </w:rPr>
+        <w:t xml:space="preserve">brains of the project. Spearheaded the report and code production, giving a good backbone for the others to assist. </w:t>
       </w:r>
     </w:p>
     <w:p>
@@ -1450,7 +1422,7 @@
                 <wp:positionV relativeFrom="paragraph">
                   <wp:posOffset>113030</wp:posOffset>
                 </wp:positionV>
-                <wp:extent cx="532765" cy="264795"/>
+                <wp:extent cx="533400" cy="265430"/>
                 <wp:effectExtent l="0" t="12700" r="27940" b="29210"/>
                 <wp:wrapNone/>
                 <wp:docPr id="10" name="Right Arrow 13"/>
@@ -1461,7 +1433,7 @@
                       <wps:spPr>
                         <a:xfrm>
                           <a:off x="0" y="0"/>
-                          <a:ext cx="532080" cy="264240"/>
+                          <a:ext cx="532800" cy="264960"/>
                         </a:xfrm>
                         <a:prstGeom prst="rightArrow">
                           <a:avLst>
@@ -1494,7 +1466,7 @@
           </mc:Choice>
           <mc:Fallback>
             <w:pict>
-              <v:shape id="shape_0" ID="Right Arrow 13" fillcolor="black" stroked="t" style="position:absolute;margin-left:217.35pt;margin-top:8.9pt;width:41.85pt;height:20.75pt" wp14:anchorId="53CCECEA" type="shapetype_13">
+              <v:shape id="shape_0" ID="Right Arrow 13" fillcolor="black" stroked="t" style="position:absolute;margin-left:217.35pt;margin-top:8.9pt;width:41.9pt;height:20.8pt" wp14:anchorId="53CCECEA" type="shapetype_13">
                 <w10:wrap type="none"/>
                 <v:fill o:detectmouseclick="t" type="solid" color2="white"/>
                 <v:stroke color="black" weight="12600" joinstyle="miter" endcap="flat"/>
@@ -1531,7 +1503,7 @@
                 <wp:positionV relativeFrom="paragraph">
                   <wp:posOffset>254000</wp:posOffset>
                 </wp:positionV>
-                <wp:extent cx="2463165" cy="306705"/>
+                <wp:extent cx="2463800" cy="307340"/>
                 <wp:effectExtent l="0" t="0" r="2540" b="0"/>
                 <wp:wrapNone/>
                 <wp:docPr id="11" name="Text Box 7"/>
@@ -1542,7 +1514,7 @@
                       <wps:spPr>
                         <a:xfrm>
                           <a:off x="0" y="0"/>
-                          <a:ext cx="2462400" cy="306000"/>
+                          <a:ext cx="2463120" cy="306720"/>
                         </a:xfrm>
                         <a:prstGeom prst="rect">
                           <a:avLst/>
@@ -1588,7 +1560,7 @@
           </mc:Choice>
           <mc:Fallback>
             <w:pict>
-              <v:rect id="shape_0" ID="Text Box 7" fillcolor="white" stroked="f" style="position:absolute;margin-left:-38.55pt;margin-top:20pt;width:193.85pt;height:24.05pt">
+              <v:rect id="shape_0" ID="Text Box 7" fillcolor="white" stroked="f" style="position:absolute;margin-left:-38.55pt;margin-top:20pt;width:193.9pt;height:24.1pt">
                 <w10:wrap type="square"/>
                 <v:fill o:detectmouseclick="t" type="solid" color2="black"/>
                 <v:stroke color="#3465a4" weight="6480" joinstyle="round" endcap="flat"/>
@@ -1632,7 +1604,7 @@
                 <wp:positionV relativeFrom="paragraph">
                   <wp:posOffset>48895</wp:posOffset>
                 </wp:positionV>
-                <wp:extent cx="2463165" cy="306705"/>
+                <wp:extent cx="2463800" cy="307340"/>
                 <wp:effectExtent l="0" t="0" r="2540" b="0"/>
                 <wp:wrapNone/>
                 <wp:docPr id="13" name="Text Box 8"/>
@@ -1643,7 +1615,7 @@
                       <wps:spPr>
                         <a:xfrm>
                           <a:off x="0" y="0"/>
-                          <a:ext cx="2462400" cy="306000"/>
+                          <a:ext cx="2463120" cy="306720"/>
                         </a:xfrm>
                         <a:prstGeom prst="rect">
                           <a:avLst/>
@@ -1689,7 +1661,7 @@
           </mc:Choice>
           <mc:Fallback>
             <w:pict>
-              <v:rect id="shape_0" ID="Text Box 8" fillcolor="white" stroked="f" style="position:absolute;margin-left:270.45pt;margin-top:3.85pt;width:193.85pt;height:24.05pt" wp14:anchorId="1DCC20AC">
+              <v:rect id="shape_0" ID="Text Box 8" fillcolor="white" stroked="f" style="position:absolute;margin-left:270.45pt;margin-top:3.85pt;width:193.9pt;height:24.1pt" wp14:anchorId="1DCC20AC">
                 <w10:wrap type="square"/>
                 <v:fill o:detectmouseclick="t" type="solid" color2="black"/>
                 <v:stroke color="#3465a4" weight="6480" joinstyle="round" endcap="flat"/>
@@ -1797,7 +1769,7 @@
                 <wp:positionV relativeFrom="paragraph">
                   <wp:posOffset>2014855</wp:posOffset>
                 </wp:positionV>
-                <wp:extent cx="2463165" cy="306705"/>
+                <wp:extent cx="2463800" cy="307340"/>
                 <wp:effectExtent l="0" t="0" r="2540" b="0"/>
                 <wp:wrapNone/>
                 <wp:docPr id="16" name="Text Box 9"/>
@@ -1808,7 +1780,7 @@
                       <wps:spPr>
                         <a:xfrm>
                           <a:off x="0" y="0"/>
-                          <a:ext cx="2462400" cy="306000"/>
+                          <a:ext cx="2463120" cy="306720"/>
                         </a:xfrm>
                         <a:prstGeom prst="rect">
                           <a:avLst/>
@@ -1854,7 +1826,7 @@
           </mc:Choice>
           <mc:Fallback>
             <w:pict>
-              <v:rect id="shape_0" ID="Text Box 9" fillcolor="white" stroked="f" style="position:absolute;margin-left:-23.8pt;margin-top:158.65pt;width:193.85pt;height:24.05pt" wp14:anchorId="7FA6CAB0">
+              <v:rect id="shape_0" ID="Text Box 9" fillcolor="white" stroked="f" style="position:absolute;margin-left:-23.8pt;margin-top:158.65pt;width:193.9pt;height:24.1pt" wp14:anchorId="7FA6CAB0">
                 <w10:wrap type="square"/>
                 <v:fill o:detectmouseclick="t" type="solid" color2="black"/>
                 <v:stroke color="#3465a4" weight="6480" joinstyle="round" endcap="flat"/>
@@ -1889,7 +1861,7 @@
                 <wp:positionV relativeFrom="paragraph">
                   <wp:posOffset>2032000</wp:posOffset>
                 </wp:positionV>
-                <wp:extent cx="2463165" cy="306705"/>
+                <wp:extent cx="2463800" cy="307340"/>
                 <wp:effectExtent l="0" t="0" r="2540" b="0"/>
                 <wp:wrapNone/>
                 <wp:docPr id="18" name="Text Box 10"/>
@@ -1900,7 +1872,7 @@
                       <wps:spPr>
                         <a:xfrm>
                           <a:off x="0" y="0"/>
-                          <a:ext cx="2462400" cy="306000"/>
+                          <a:ext cx="2463120" cy="306720"/>
                         </a:xfrm>
                         <a:prstGeom prst="rect">
                           <a:avLst/>
@@ -1946,7 +1918,7 @@
           </mc:Choice>
           <mc:Fallback>
             <w:pict>
-              <v:rect id="shape_0" ID="Text Box 10" fillcolor="white" stroked="f" style="position:absolute;margin-left:270.2pt;margin-top:160pt;width:193.85pt;height:24.05pt" wp14:anchorId="7FA6CAB0">
+              <v:rect id="shape_0" ID="Text Box 10" fillcolor="white" stroked="f" style="position:absolute;margin-left:270.2pt;margin-top:160pt;width:193.9pt;height:24.1pt" wp14:anchorId="7FA6CAB0">
                 <w10:wrap type="square"/>
                 <v:fill o:detectmouseclick="t" type="solid" color2="black"/>
                 <v:stroke color="#3465a4" weight="6480" joinstyle="round" endcap="flat"/>
@@ -1981,7 +1953,7 @@
                 <wp:positionV relativeFrom="paragraph">
                   <wp:posOffset>988060</wp:posOffset>
                 </wp:positionV>
-                <wp:extent cx="532765" cy="264795"/>
+                <wp:extent cx="533400" cy="265430"/>
                 <wp:effectExtent l="0" t="12700" r="27940" b="29210"/>
                 <wp:wrapNone/>
                 <wp:docPr id="20" name="Right Arrow 12"/>
@@ -1992,7 +1964,7 @@
                       <wps:spPr>
                         <a:xfrm>
                           <a:off x="0" y="0"/>
-                          <a:ext cx="532080" cy="264240"/>
+                          <a:ext cx="532800" cy="264960"/>
                         </a:xfrm>
                         <a:prstGeom prst="rightArrow">
                           <a:avLst>
@@ -2025,7 +1997,7 @@
           </mc:Choice>
           <mc:Fallback>
             <w:pict>
-              <v:shape id="shape_0" ID="Right Arrow 12" fillcolor="black" stroked="t" style="position:absolute;margin-left:215.3pt;margin-top:77.8pt;width:41.85pt;height:20.75pt" type="shapetype_13">
+              <v:shape id="shape_0" ID="Right Arrow 12" fillcolor="black" stroked="t" style="position:absolute;margin-left:215.3pt;margin-top:77.8pt;width:41.9pt;height:20.8pt" type="shapetype_13">
                 <w10:wrap type="none"/>
                 <v:fill o:detectmouseclick="t" type="solid" color2="white"/>
                 <v:stroke color="black" weight="12600" joinstyle="miter" endcap="flat"/>
@@ -2275,15 +2247,7 @@
       </w:pPr>
       <w:r>
         <w:rPr/>
-        <w:t xml:space="preserve">A large challenge was getting used to and using the </w:t>
-      </w:r>
-      <w:r>
-        <w:rPr/>
-        <w:t xml:space="preserve">core </w:t>
-      </w:r>
-      <w:r>
-        <w:rPr/>
-        <w:t>libraries since for half the group this is the first time they have coded with java. Developing the movement method for the enemy took a bit of time to draft out and implement due to the logic. Another large challenge was sticking to the original UML. This was likely because we had naively drafted things, for example just because the enemy and the player are characters does not mean they should have their own superclass. I believe all these issues boil down to a lack of experience in developing a program of this size.</w:t>
+        <w:t>A large challenge was getting used to and using the core libraries since for half the group this is the first time they have coded with java. Developing the movement method for the enemy took a bit of time to draft out and implement due to the logic. Another large challenge was sticking to the original UML. This was likely because we had naively drafted things, for example just because the enemy and the player are characters does not mean they should have their own superclass. I believe all these issues boil down to a lack of experience in developing a program of this size.</w:t>
       </w:r>
     </w:p>
     <w:sectPr>

</xml_diff>

<commit_message>
Added Use Case Modifications.
</commit_message>
<xml_diff>
--- a/Documents/Phase2Report.docx
+++ b/Documents/Phase2Report.docx
@@ -273,20 +273,20 @@
     <w:p>
       <w:pPr>
         <w:pStyle w:val="Normal"/>
-        <w:rPr/>
-      </w:pPr>
-      <w:r>
-        <w:rPr/>
-      </w:r>
-    </w:p>
-    <w:p>
-      <w:pPr>
-        <w:pStyle w:val="Normal"/>
         <w:rPr>
           <w:b/>
           <w:b/>
           <w:bCs/>
         </w:rPr>
+      </w:pPr>
+      <w:r>
+        <w:rPr/>
+      </w:r>
+    </w:p>
+    <w:p>
+      <w:pPr>
+        <w:pStyle w:val="Normal"/>
+        <w:rPr/>
       </w:pPr>
       <w:r>
         <w:rPr>
@@ -347,10 +347,7 @@
           <w:ilvl w:val="0"/>
           <w:numId w:val="3"/>
         </w:numPr>
-        <w:rPr>
-          <w:sz w:val="22"/>
-          <w:szCs w:val="22"/>
-        </w:rPr>
+        <w:rPr/>
       </w:pPr>
       <w:r>
         <w:rPr>
@@ -818,6 +815,19 @@
     <w:p>
       <w:pPr>
         <w:pStyle w:val="Normal"/>
+        <w:rPr/>
+      </w:pPr>
+      <w:r>
+        <w:rPr>
+          <w:b/>
+          <w:bCs/>
+        </w:rPr>
+        <w:t>Use Case Modifications</w:t>
+      </w:r>
+    </w:p>
+    <w:p>
+      <w:pPr>
+        <w:pStyle w:val="Normal"/>
         <w:rPr>
           <w:b/>
           <w:b/>
@@ -825,23 +835,38 @@
         </w:rPr>
       </w:pPr>
       <w:r>
-        <w:rPr>
-          <w:b/>
-          <w:bCs/>
-        </w:rPr>
-      </w:r>
-    </w:p>
-    <w:p>
-      <w:pPr>
-        <w:pStyle w:val="Normal"/>
-        <w:rPr/>
-      </w:pPr>
-      <w:r>
-        <w:rPr>
-          <w:b/>
-          <w:bCs/>
-        </w:rPr>
-        <w:t>Use Case Modifications</w:t>
+        <w:rPr/>
+      </w:r>
+    </w:p>
+    <w:p>
+      <w:pPr>
+        <w:pStyle w:val="Normal"/>
+        <w:rPr>
+          <w:b w:val="false"/>
+          <w:b w:val="false"/>
+          <w:bCs w:val="false"/>
+        </w:rPr>
+      </w:pPr>
+      <w:r>
+        <w:rPr>
+          <w:b w:val="false"/>
+          <w:bCs w:val="false"/>
+        </w:rPr>
+        <w:t xml:space="preserve">We ended up not having enough time to do everything we originally planned and some some use cases have been modified.  There are no doors and keys so the exception for the player to be able to go through walls with doors no longer exists. Additionally our bonus reward no longer has the potential of being a trap and is therefore always a </w:t>
+      </w:r>
+      <w:r>
+        <w:rPr>
+          <w:b w:val="false"/>
+          <w:bCs w:val="false"/>
+        </w:rPr>
+        <w:t xml:space="preserve">positive </w:t>
+      </w:r>
+      <w:r>
+        <w:rPr>
+          <w:b w:val="false"/>
+          <w:bCs w:val="false"/>
+        </w:rPr>
+        <w:t xml:space="preserve">reward. All other use cases stayed the same.  </w:t>
       </w:r>
     </w:p>
     <w:p>
@@ -1242,18 +1267,84 @@
     <w:p>
       <w:pPr>
         <w:pStyle w:val="Normal"/>
-        <w:rPr>
-          <w:b/>
+        <w:rPr/>
+      </w:pPr>
+      <w:r>
+        <w:rPr/>
+      </w:r>
+    </w:p>
+    <w:p>
+      <w:pPr>
+        <w:pStyle w:val="Normal"/>
+        <w:rPr/>
+      </w:pPr>
+      <w:r>
+        <w:rPr/>
+      </w:r>
+    </w:p>
+    <w:p>
+      <w:pPr>
+        <w:pStyle w:val="Normal"/>
+        <w:rPr/>
+      </w:pPr>
+      <w:r>
+        <w:rPr/>
+      </w:r>
+    </w:p>
+    <w:p>
+      <w:pPr>
+        <w:pStyle w:val="Normal"/>
+        <w:rPr/>
+      </w:pPr>
+      <w:r>
+        <w:rPr/>
+      </w:r>
+    </w:p>
+    <w:p>
+      <w:pPr>
+        <w:pStyle w:val="Normal"/>
+        <w:rPr/>
+      </w:pPr>
+      <w:r>
+        <w:rPr/>
+      </w:r>
+    </w:p>
+    <w:p>
+      <w:pPr>
+        <w:pStyle w:val="Normal"/>
+        <w:rPr/>
+      </w:pPr>
+      <w:r>
+        <w:rPr/>
+      </w:r>
+    </w:p>
+    <w:p>
+      <w:pPr>
+        <w:pStyle w:val="Normal"/>
+        <w:rPr/>
+      </w:pPr>
+      <w:r>
+        <w:rPr/>
+      </w:r>
+    </w:p>
+    <w:p>
+      <w:pPr>
+        <w:pStyle w:val="Normal"/>
+        <w:rPr/>
+      </w:pPr>
+      <w:r>
+        <w:rPr>
           <w:b/>
           <w:bCs/>
         </w:rPr>
-      </w:pPr>
+        <w:t>I</w:t>
+      </w:r>
       <w:r>
         <w:rPr>
           <w:b/>
           <w:bCs/>
         </w:rPr>
-        <w:t>Improvement</w:t>
+        <w:t>mprovement</w:t>
       </w:r>
     </w:p>
     <w:p>
@@ -2176,50 +2267,17 @@
           <w:tab w:val="clear" w:pos="720"/>
           <w:tab w:val="left" w:pos="7579" w:leader="none"/>
         </w:tabs>
-        <w:rPr/>
-      </w:pPr>
-      <w:r>
-        <w:rPr/>
-        <w:tab/>
-      </w:r>
-    </w:p>
-    <w:p>
-      <w:pPr>
-        <w:pStyle w:val="Normal"/>
-        <w:tabs>
-          <w:tab w:val="clear" w:pos="720"/>
-          <w:tab w:val="left" w:pos="7579" w:leader="none"/>
-        </w:tabs>
-        <w:rPr/>
-      </w:pPr>
-      <w:r>
-        <w:rPr/>
-      </w:r>
-    </w:p>
-    <w:p>
-      <w:pPr>
-        <w:pStyle w:val="Normal"/>
-        <w:tabs>
-          <w:tab w:val="clear" w:pos="720"/>
-          <w:tab w:val="left" w:pos="7579" w:leader="none"/>
-        </w:tabs>
-        <w:rPr/>
-      </w:pPr>
-      <w:r>
-        <w:rPr/>
-      </w:r>
-    </w:p>
-    <w:p>
-      <w:pPr>
-        <w:pStyle w:val="Normal"/>
-        <w:tabs>
-          <w:tab w:val="clear" w:pos="720"/>
-          <w:tab w:val="left" w:pos="7579" w:leader="none"/>
-        </w:tabs>
-        <w:rPr/>
-      </w:pPr>
-      <w:r>
-        <w:rPr/>
+        <w:rPr>
+          <w:b/>
+          <w:b/>
+          <w:bCs/>
+        </w:rPr>
+      </w:pPr>
+      <w:r>
+        <w:rPr>
+          <w:b/>
+          <w:bCs/>
+        </w:rPr>
         <w:t>Challenges</w:t>
       </w:r>
     </w:p>

</xml_diff>

<commit_message>
"Added challenge of making random rooms."
</commit_message>
<xml_diff>
--- a/Documents/Phase2Report.docx
+++ b/Documents/Phase2Report.docx
@@ -280,7 +280,10 @@
         </w:rPr>
       </w:pPr>
       <w:r>
-        <w:rPr/>
+        <w:rPr>
+          <w:b/>
+          <w:bCs/>
+        </w:rPr>
       </w:r>
     </w:p>
     <w:p>
@@ -519,7 +522,7 @@
                 <wp:positionV relativeFrom="paragraph">
                   <wp:posOffset>129540</wp:posOffset>
                 </wp:positionV>
-                <wp:extent cx="533400" cy="265430"/>
+                <wp:extent cx="534035" cy="266065"/>
                 <wp:effectExtent l="0" t="12700" r="27940" b="29210"/>
                 <wp:wrapNone/>
                 <wp:docPr id="3" name="Right Arrow 19"/>
@@ -530,7 +533,7 @@
                       <wps:spPr>
                         <a:xfrm>
                           <a:off x="0" y="0"/>
-                          <a:ext cx="532800" cy="264960"/>
+                          <a:ext cx="533520" cy="265320"/>
                         </a:xfrm>
                         <a:prstGeom prst="rightArrow">
                           <a:avLst>
@@ -582,7 +585,7 @@
                   <v:h position="@3,0"/>
                 </v:handles>
               </v:shapetype>
-              <v:shape id="shape_0" ID="Right Arrow 19" fillcolor="black" stroked="t" style="position:absolute;margin-left:139.85pt;margin-top:10.2pt;width:41.9pt;height:20.8pt" wp14:anchorId="79BF2020" type="shapetype_13">
+              <v:shape id="shape_0" ID="Right Arrow 19" fillcolor="black" stroked="t" style="position:absolute;margin-left:139.85pt;margin-top:10.2pt;width:41.95pt;height:20.85pt" wp14:anchorId="79BF2020" type="shapetype_13">
                 <w10:wrap type="none"/>
                 <v:fill o:detectmouseclick="t" type="solid" color2="white"/>
                 <v:stroke color="black" weight="12600" joinstyle="miter" endcap="flat"/>
@@ -637,7 +640,7 @@
                 <wp:positionV relativeFrom="paragraph">
                   <wp:posOffset>553085</wp:posOffset>
                 </wp:positionV>
-                <wp:extent cx="2463800" cy="307340"/>
+                <wp:extent cx="2464435" cy="307975"/>
                 <wp:effectExtent l="0" t="0" r="2540" b="0"/>
                 <wp:wrapNone/>
                 <wp:docPr id="4" name="Text Box 17"/>
@@ -648,7 +651,7 @@
                       <wps:spPr>
                         <a:xfrm>
                           <a:off x="0" y="0"/>
-                          <a:ext cx="2463120" cy="306720"/>
+                          <a:ext cx="2463840" cy="307440"/>
                         </a:xfrm>
                         <a:prstGeom prst="rect">
                           <a:avLst/>
@@ -694,7 +697,7 @@
           </mc:Choice>
           <mc:Fallback>
             <w:pict>
-              <v:rect id="shape_0" ID="Text Box 17" fillcolor="white" stroked="f" style="position:absolute;margin-left:-31.4pt;margin-top:43.55pt;width:193.9pt;height:24.1pt" wp14:anchorId="13276A1C">
+              <v:rect id="shape_0" ID="Text Box 17" fillcolor="white" stroked="f" style="position:absolute;margin-left:-31.4pt;margin-top:43.55pt;width:193.95pt;height:24.15pt" wp14:anchorId="13276A1C">
                 <w10:wrap type="square"/>
                 <v:fill o:detectmouseclick="t" type="solid" color2="black"/>
                 <v:stroke color="#3465a4" weight="6480" joinstyle="round" endcap="flat"/>
@@ -729,7 +732,7 @@
                 <wp:positionV relativeFrom="paragraph">
                   <wp:posOffset>554355</wp:posOffset>
                 </wp:positionV>
-                <wp:extent cx="2463800" cy="307340"/>
+                <wp:extent cx="2464435" cy="307975"/>
                 <wp:effectExtent l="0" t="0" r="2540" b="0"/>
                 <wp:wrapNone/>
                 <wp:docPr id="6" name="Text Box 18"/>
@@ -740,7 +743,7 @@
                       <wps:spPr>
                         <a:xfrm>
                           <a:off x="0" y="0"/>
-                          <a:ext cx="2463120" cy="306720"/>
+                          <a:ext cx="2463840" cy="307440"/>
                         </a:xfrm>
                         <a:prstGeom prst="rect">
                           <a:avLst/>
@@ -786,7 +789,7 @@
           </mc:Choice>
           <mc:Fallback>
             <w:pict>
-              <v:rect id="shape_0" ID="Text Box 18" fillcolor="white" stroked="f" style="position:absolute;margin-left:193.2pt;margin-top:43.65pt;width:193.9pt;height:24.1pt" wp14:anchorId="637F903F">
+              <v:rect id="shape_0" ID="Text Box 18" fillcolor="white" stroked="f" style="position:absolute;margin-left:193.2pt;margin-top:43.65pt;width:193.95pt;height:24.15pt" wp14:anchorId="637F903F">
                 <w10:wrap type="square"/>
                 <v:fill o:detectmouseclick="t" type="solid" color2="black"/>
                 <v:stroke color="#3465a4" weight="6480" joinstyle="round" endcap="flat"/>
@@ -835,7 +838,10 @@
         </w:rPr>
       </w:pPr>
       <w:r>
-        <w:rPr/>
+        <w:rPr>
+          <w:b/>
+          <w:bCs/>
+        </w:rPr>
       </w:r>
     </w:p>
     <w:p>
@@ -852,21 +858,7 @@
           <w:b w:val="false"/>
           <w:bCs w:val="false"/>
         </w:rPr>
-        <w:t xml:space="preserve">We ended up not having enough time to do everything we originally planned and some some use cases have been modified.  There are no doors and keys so the exception for the player to be able to go through walls with doors no longer exists. Additionally our bonus reward no longer has the potential of being a trap and is therefore always a </w:t>
-      </w:r>
-      <w:r>
-        <w:rPr>
-          <w:b w:val="false"/>
-          <w:bCs w:val="false"/>
-        </w:rPr>
-        <w:t xml:space="preserve">positive </w:t>
-      </w:r>
-      <w:r>
-        <w:rPr>
-          <w:b w:val="false"/>
-          <w:bCs w:val="false"/>
-        </w:rPr>
-        <w:t xml:space="preserve">reward. All other use cases stayed the same.  </w:t>
+        <w:t xml:space="preserve">We ended up not having enough time to do everything we originally planned and some some use cases have been modified.  There are no doors and keys so the exception for the player to be able to go through walls with doors no longer exists. Additionally our bonus reward no longer has the potential of being a trap and is therefore always a positive reward. All other use cases stayed the same.  </w:t>
       </w:r>
     </w:p>
     <w:p>
@@ -994,21 +986,7 @@
           <w:sz w:val="22"/>
           <w:szCs w:val="22"/>
         </w:rPr>
-        <w:t xml:space="preserve">Vera – Was the </w:t>
-      </w:r>
-      <w:r>
-        <w:rPr>
-          <w:sz w:val="22"/>
-          <w:szCs w:val="22"/>
-        </w:rPr>
-        <w:t xml:space="preserve">artist and </w:t>
-      </w:r>
-      <w:r>
-        <w:rPr>
-          <w:sz w:val="22"/>
-          <w:szCs w:val="22"/>
-        </w:rPr>
-        <w:t xml:space="preserve">brains of the project. Spearheaded the report and code production, giving a good backbone for the others to assist. </w:t>
+        <w:t xml:space="preserve">Vera – Was the artist and brains of the project. Spearheaded the report and code production, giving a good backbone for the others to assist. </w:t>
       </w:r>
     </w:p>
     <w:p>
@@ -1337,14 +1315,7 @@
           <w:b/>
           <w:bCs/>
         </w:rPr>
-        <w:t>I</w:t>
-      </w:r>
-      <w:r>
-        <w:rPr>
-          <w:b/>
-          <w:bCs/>
-        </w:rPr>
-        <w:t>mprovement</w:t>
+        <w:t>Improvement</w:t>
       </w:r>
     </w:p>
     <w:p>
@@ -1513,7 +1484,7 @@
                 <wp:positionV relativeFrom="paragraph">
                   <wp:posOffset>113030</wp:posOffset>
                 </wp:positionV>
-                <wp:extent cx="533400" cy="265430"/>
+                <wp:extent cx="534035" cy="266065"/>
                 <wp:effectExtent l="0" t="12700" r="27940" b="29210"/>
                 <wp:wrapNone/>
                 <wp:docPr id="10" name="Right Arrow 13"/>
@@ -1524,7 +1495,7 @@
                       <wps:spPr>
                         <a:xfrm>
                           <a:off x="0" y="0"/>
-                          <a:ext cx="532800" cy="264960"/>
+                          <a:ext cx="533520" cy="265320"/>
                         </a:xfrm>
                         <a:prstGeom prst="rightArrow">
                           <a:avLst>
@@ -1557,7 +1528,7 @@
           </mc:Choice>
           <mc:Fallback>
             <w:pict>
-              <v:shape id="shape_0" ID="Right Arrow 13" fillcolor="black" stroked="t" style="position:absolute;margin-left:217.35pt;margin-top:8.9pt;width:41.9pt;height:20.8pt" wp14:anchorId="53CCECEA" type="shapetype_13">
+              <v:shape id="shape_0" ID="Right Arrow 13" fillcolor="black" stroked="t" style="position:absolute;margin-left:217.35pt;margin-top:8.9pt;width:41.95pt;height:20.85pt" wp14:anchorId="53CCECEA" type="shapetype_13">
                 <w10:wrap type="none"/>
                 <v:fill o:detectmouseclick="t" type="solid" color2="white"/>
                 <v:stroke color="black" weight="12600" joinstyle="miter" endcap="flat"/>
@@ -1594,7 +1565,7 @@
                 <wp:positionV relativeFrom="paragraph">
                   <wp:posOffset>254000</wp:posOffset>
                 </wp:positionV>
-                <wp:extent cx="2463800" cy="307340"/>
+                <wp:extent cx="2464435" cy="307975"/>
                 <wp:effectExtent l="0" t="0" r="2540" b="0"/>
                 <wp:wrapNone/>
                 <wp:docPr id="11" name="Text Box 7"/>
@@ -1605,7 +1576,7 @@
                       <wps:spPr>
                         <a:xfrm>
                           <a:off x="0" y="0"/>
-                          <a:ext cx="2463120" cy="306720"/>
+                          <a:ext cx="2463840" cy="307440"/>
                         </a:xfrm>
                         <a:prstGeom prst="rect">
                           <a:avLst/>
@@ -1651,7 +1622,7 @@
           </mc:Choice>
           <mc:Fallback>
             <w:pict>
-              <v:rect id="shape_0" ID="Text Box 7" fillcolor="white" stroked="f" style="position:absolute;margin-left:-38.55pt;margin-top:20pt;width:193.9pt;height:24.1pt">
+              <v:rect id="shape_0" ID="Text Box 7" fillcolor="white" stroked="f" style="position:absolute;margin-left:-38.55pt;margin-top:20pt;width:193.95pt;height:24.15pt">
                 <w10:wrap type="square"/>
                 <v:fill o:detectmouseclick="t" type="solid" color2="black"/>
                 <v:stroke color="#3465a4" weight="6480" joinstyle="round" endcap="flat"/>
@@ -1695,7 +1666,7 @@
                 <wp:positionV relativeFrom="paragraph">
                   <wp:posOffset>48895</wp:posOffset>
                 </wp:positionV>
-                <wp:extent cx="2463800" cy="307340"/>
+                <wp:extent cx="2464435" cy="307975"/>
                 <wp:effectExtent l="0" t="0" r="2540" b="0"/>
                 <wp:wrapNone/>
                 <wp:docPr id="13" name="Text Box 8"/>
@@ -1706,7 +1677,7 @@
                       <wps:spPr>
                         <a:xfrm>
                           <a:off x="0" y="0"/>
-                          <a:ext cx="2463120" cy="306720"/>
+                          <a:ext cx="2463840" cy="307440"/>
                         </a:xfrm>
                         <a:prstGeom prst="rect">
                           <a:avLst/>
@@ -1752,7 +1723,7 @@
           </mc:Choice>
           <mc:Fallback>
             <w:pict>
-              <v:rect id="shape_0" ID="Text Box 8" fillcolor="white" stroked="f" style="position:absolute;margin-left:270.45pt;margin-top:3.85pt;width:193.9pt;height:24.1pt" wp14:anchorId="1DCC20AC">
+              <v:rect id="shape_0" ID="Text Box 8" fillcolor="white" stroked="f" style="position:absolute;margin-left:270.45pt;margin-top:3.85pt;width:193.95pt;height:24.15pt" wp14:anchorId="1DCC20AC">
                 <w10:wrap type="square"/>
                 <v:fill o:detectmouseclick="t" type="solid" color2="black"/>
                 <v:stroke color="#3465a4" weight="6480" joinstyle="round" endcap="flat"/>
@@ -1860,7 +1831,7 @@
                 <wp:positionV relativeFrom="paragraph">
                   <wp:posOffset>2014855</wp:posOffset>
                 </wp:positionV>
-                <wp:extent cx="2463800" cy="307340"/>
+                <wp:extent cx="2464435" cy="307975"/>
                 <wp:effectExtent l="0" t="0" r="2540" b="0"/>
                 <wp:wrapNone/>
                 <wp:docPr id="16" name="Text Box 9"/>
@@ -1871,7 +1842,7 @@
                       <wps:spPr>
                         <a:xfrm>
                           <a:off x="0" y="0"/>
-                          <a:ext cx="2463120" cy="306720"/>
+                          <a:ext cx="2463840" cy="307440"/>
                         </a:xfrm>
                         <a:prstGeom prst="rect">
                           <a:avLst/>
@@ -1917,7 +1888,7 @@
           </mc:Choice>
           <mc:Fallback>
             <w:pict>
-              <v:rect id="shape_0" ID="Text Box 9" fillcolor="white" stroked="f" style="position:absolute;margin-left:-23.8pt;margin-top:158.65pt;width:193.9pt;height:24.1pt" wp14:anchorId="7FA6CAB0">
+              <v:rect id="shape_0" ID="Text Box 9" fillcolor="white" stroked="f" style="position:absolute;margin-left:-23.8pt;margin-top:158.65pt;width:193.95pt;height:24.15pt" wp14:anchorId="7FA6CAB0">
                 <w10:wrap type="square"/>
                 <v:fill o:detectmouseclick="t" type="solid" color2="black"/>
                 <v:stroke color="#3465a4" weight="6480" joinstyle="round" endcap="flat"/>
@@ -1952,7 +1923,7 @@
                 <wp:positionV relativeFrom="paragraph">
                   <wp:posOffset>2032000</wp:posOffset>
                 </wp:positionV>
-                <wp:extent cx="2463800" cy="307340"/>
+                <wp:extent cx="2464435" cy="307975"/>
                 <wp:effectExtent l="0" t="0" r="2540" b="0"/>
                 <wp:wrapNone/>
                 <wp:docPr id="18" name="Text Box 10"/>
@@ -1963,7 +1934,7 @@
                       <wps:spPr>
                         <a:xfrm>
                           <a:off x="0" y="0"/>
-                          <a:ext cx="2463120" cy="306720"/>
+                          <a:ext cx="2463840" cy="307440"/>
                         </a:xfrm>
                         <a:prstGeom prst="rect">
                           <a:avLst/>
@@ -2009,7 +1980,7 @@
           </mc:Choice>
           <mc:Fallback>
             <w:pict>
-              <v:rect id="shape_0" ID="Text Box 10" fillcolor="white" stroked="f" style="position:absolute;margin-left:270.2pt;margin-top:160pt;width:193.9pt;height:24.1pt" wp14:anchorId="7FA6CAB0">
+              <v:rect id="shape_0" ID="Text Box 10" fillcolor="white" stroked="f" style="position:absolute;margin-left:270.2pt;margin-top:160pt;width:193.95pt;height:24.15pt" wp14:anchorId="7FA6CAB0">
                 <w10:wrap type="square"/>
                 <v:fill o:detectmouseclick="t" type="solid" color2="black"/>
                 <v:stroke color="#3465a4" weight="6480" joinstyle="round" endcap="flat"/>
@@ -2044,7 +2015,7 @@
                 <wp:positionV relativeFrom="paragraph">
                   <wp:posOffset>988060</wp:posOffset>
                 </wp:positionV>
-                <wp:extent cx="533400" cy="265430"/>
+                <wp:extent cx="534035" cy="266065"/>
                 <wp:effectExtent l="0" t="12700" r="27940" b="29210"/>
                 <wp:wrapNone/>
                 <wp:docPr id="20" name="Right Arrow 12"/>
@@ -2055,7 +2026,7 @@
                       <wps:spPr>
                         <a:xfrm>
                           <a:off x="0" y="0"/>
-                          <a:ext cx="532800" cy="264960"/>
+                          <a:ext cx="533520" cy="265320"/>
                         </a:xfrm>
                         <a:prstGeom prst="rightArrow">
                           <a:avLst>
@@ -2088,7 +2059,7 @@
           </mc:Choice>
           <mc:Fallback>
             <w:pict>
-              <v:shape id="shape_0" ID="Right Arrow 12" fillcolor="black" stroked="t" style="position:absolute;margin-left:215.3pt;margin-top:77.8pt;width:41.9pt;height:20.8pt" type="shapetype_13">
+              <v:shape id="shape_0" ID="Right Arrow 12" fillcolor="black" stroked="t" style="position:absolute;margin-left:215.3pt;margin-top:77.8pt;width:41.95pt;height:20.85pt" type="shapetype_13">
                 <w10:wrap type="none"/>
                 <v:fill o:detectmouseclick="t" type="solid" color2="white"/>
                 <v:stroke color="black" weight="12600" joinstyle="miter" endcap="flat"/>
@@ -2305,7 +2276,11 @@
       </w:pPr>
       <w:r>
         <w:rPr/>
-        <w:t>A large challenge was getting used to and using the core libraries since for half the group this is the first time they have coded with java. Developing the movement method for the enemy took a bit of time to draft out and implement due to the logic. Another large challenge was sticking to the original UML. This was likely because we had naively drafted things, for example just because the enemy and the player are characters does not mean they should have their own superclass. I believe all these issues boil down to a lack of experience in developing a program of this size.</w:t>
+        <w:t xml:space="preserve">A large challenge was getting used to and using the core libraries since for half the group this is the first time they have coded with java. Developing the movement method for the enemy took a bit of time to draft out and implement due to the logic. Another large challenge was sticking to the original UML. This was likely because we had naively drafted things, for example just because the enemy and the player are characters does not mean they should have their own superclass. I believe all these issues boil down to a lack of experience in developing a program of this size. </w:t>
+      </w:r>
+      <w:r>
+        <w:rPr/>
+        <w:t xml:space="preserve">A lot of the additional ideas from phase 1 were never implemented due to time restrictions. For instance, we only have one map at the moment and are not randomly generating new maps every game. </w:t>
       </w:r>
     </w:p>
     <w:sectPr>

</xml_diff>

<commit_message>
Updated IMPROVEMENT in report
</commit_message>
<xml_diff>
--- a/Documents/Phase2Report.docx
+++ b/Documents/Phase2Report.docx
@@ -83,14 +83,7 @@
           <w:sz w:val="22"/>
           <w:szCs w:val="22"/>
         </w:rPr>
-        <w:t>() method and a window to display it.  Then, we set up different states of the game and added functional buttons so that by pressing a button, it would lead the user to another s</w:t>
-      </w:r>
-      <w:r>
-        <w:rPr>
-          <w:sz w:val="22"/>
-          <w:szCs w:val="22"/>
-        </w:rPr>
-        <w:t xml:space="preserve">tate, such as instruction screen, starting a game, and exiting a game. Next, we added a </w:t>
+        <w:t xml:space="preserve">() method and a window to display it.  Then, we set up different states of the game and added functional buttons so that by pressing a button, it would lead the user to another state, such as instruction screen, starting a game, and exiting a game. Next, we added a </w:t>
       </w:r>
       <w:r>
         <w:rPr>
@@ -138,14 +131,7 @@
           <w:sz w:val="22"/>
           <w:szCs w:val="22"/>
         </w:rPr>
-        <w:t xml:space="preserve"> was functioning properly on the game board, we coded a 2D array that stores th</w:t>
-      </w:r>
-      <w:r>
-        <w:rPr>
-          <w:sz w:val="22"/>
-          <w:szCs w:val="22"/>
-        </w:rPr>
-        <w:t xml:space="preserve">e values of the maze map in the </w:t>
+        <w:t xml:space="preserve"> was functioning properly on the game board, we coded a 2D array that stores the values of the maze map in the </w:t>
       </w:r>
       <w:r>
         <w:rPr>
@@ -192,14 +178,7 @@
           <w:szCs w:val="22"/>
         </w:rPr>
         <w:tab/>
-        <w:t>With a functional map, we were able to start im</w:t>
-      </w:r>
-      <w:r>
-        <w:rPr>
-          <w:sz w:val="22"/>
-          <w:szCs w:val="22"/>
-        </w:rPr>
-        <w:t xml:space="preserve">plementing the rewards and punishments. We created an abstract </w:t>
+        <w:t xml:space="preserve">With a functional map, we were able to start implementing the rewards and punishments. We created an abstract </w:t>
       </w:r>
       <w:r>
         <w:rPr>
@@ -295,14 +274,7 @@
           <w:sz w:val="22"/>
           <w:szCs w:val="22"/>
         </w:rPr>
-        <w:t xml:space="preserve"> fo</w:t>
-      </w:r>
-      <w:r>
-        <w:rPr>
-          <w:sz w:val="22"/>
-          <w:szCs w:val="22"/>
-        </w:rPr>
-        <w:t xml:space="preserve">r each of these three classes and used the </w:t>
+        <w:t xml:space="preserve"> for each of these three classes and used the </w:t>
       </w:r>
       <w:proofErr w:type="spellStart"/>
       <w:r>
@@ -318,14 +290,7 @@
           <w:sz w:val="22"/>
           <w:szCs w:val="22"/>
         </w:rPr>
-        <w:t xml:space="preserve"> methods to either add them to the game board or remove them from the game board. Once the rewards the punishments were working, we added score, a winning condition, and a losing condition and if either o</w:t>
-      </w:r>
-      <w:r>
-        <w:rPr>
-          <w:sz w:val="22"/>
-          <w:szCs w:val="22"/>
-        </w:rPr>
-        <w:t xml:space="preserve">ne was triggered, it would lead the user to its respective state. Lastly, we implemented the </w:t>
+        <w:t xml:space="preserve"> methods to either add them to the game board or remove them from the game board. Once the rewards the punishments were working, we added score, a winning condition, and a losing condition and if either one was triggered, it would lead the user to its respective state. Lastly, we implemented the </w:t>
       </w:r>
       <w:r>
         <w:rPr>
@@ -357,14 +322,7 @@
           <w:sz w:val="22"/>
           <w:szCs w:val="22"/>
         </w:rPr>
-        <w:t>. Overall, we successfully executed all the required functi</w:t>
-      </w:r>
-      <w:r>
-        <w:rPr>
-          <w:sz w:val="22"/>
-          <w:szCs w:val="22"/>
-        </w:rPr>
-        <w:t>ons for the game.</w:t>
+        <w:t>. Overall, we successfully executed all the required functions for the game.</w:t>
       </w:r>
     </w:p>
     <w:p>
@@ -402,14 +360,7 @@
           <w:sz w:val="22"/>
           <w:szCs w:val="22"/>
         </w:rPr>
-        <w:t xml:space="preserve">Initially in phase 1, we had a Character superclass, extended by both Player and Enemy classes (Figure 1). However, in phase 2, we removed the Character superclass and created independent Player and Enemy classes that </w:t>
-      </w:r>
-      <w:r>
-        <w:rPr>
-          <w:sz w:val="22"/>
-          <w:szCs w:val="22"/>
-        </w:rPr>
-        <w:t xml:space="preserve">have their own fields and methods instead of inheriting from a superclass (Figure 2). This change was made because </w:t>
+        <w:t xml:space="preserve">Initially in phase 1, we had a Character superclass, extended by both Player and Enemy classes (Figure 1). However, in phase 2, we removed the Character superclass and created independent Player and Enemy classes that have their own fields and methods instead of inheriting from a superclass (Figure 2). This change was made because </w:t>
       </w:r>
       <w:r>
         <w:rPr>
@@ -482,21 +433,7 @@
           <w:sz w:val="22"/>
           <w:szCs w:val="22"/>
         </w:rPr>
-        <w:t xml:space="preserve"> we made is that initially we wanted to implement all the</w:t>
-      </w:r>
-      <w:r>
-        <w:rPr>
-          <w:sz w:val="22"/>
-          <w:szCs w:val="22"/>
-        </w:rPr>
-        <w:t xml:space="preserve"> rewards and punishments inside the Board class (Figure 1). Yet, in phase 2, we created separate classes for regular reward, punishment, and bonus reward because according to separation of concerns, we should divide our software into addressable modules. T</w:t>
-      </w:r>
-      <w:r>
-        <w:rPr>
-          <w:sz w:val="22"/>
-          <w:szCs w:val="22"/>
-        </w:rPr>
-        <w:t>herefore, instead of having everything inside one class, we took out those three components and divided into three parts, or in this case, three classes (figure 2).</w:t>
+        <w:t xml:space="preserve"> we made is that initially we wanted to implement all the rewards and punishments inside the Board class (Figure 1). Yet, in phase 2, we created separate classes for regular reward, punishment, and bonus reward because according to separation of concerns, we should divide our software into addressable modules. Therefore, instead of having everything inside one class, we took out those three components and divided into three parts, or in this case, three classes (figure 2).</w:t>
       </w:r>
     </w:p>
     <w:p>
@@ -918,41 +855,37 @@
           <w:bCs/>
         </w:rPr>
         <w:lastRenderedPageBreak/>
-        <w:t xml:space="preserve">Use Case </w:t>
-      </w:r>
-      <w:r>
+        <w:t>Use Case Modifications</w:t>
+      </w:r>
+    </w:p>
+    <w:p>
+      <w:pPr>
         <w:rPr>
           <w:b/>
           <w:bCs/>
         </w:rPr>
-        <w:t>Modifications</w:t>
-      </w:r>
-    </w:p>
-    <w:p>
-      <w:pPr>
+      </w:pPr>
+    </w:p>
+    <w:p>
+      <w:r>
         <w:rPr>
           <w:b/>
           <w:bCs/>
         </w:rPr>
-      </w:pPr>
-    </w:p>
-    <w:p>
-      <w:r>
+        <w:tab/>
+      </w:r>
+      <w:r>
+        <w:t xml:space="preserve">We ended up not having enough time to do everything we originally planned and some use cases have been modified.  There are no doors and keys so the exception for the player to be able to go through walls with doors no longer exists. Additionally our bonus reward no longer has the potential of being a trap and is therefore always a positive reward. All other use cases stayed the same.  </w:t>
+      </w:r>
+    </w:p>
+    <w:p/>
+    <w:p>
+      <w:pPr>
         <w:rPr>
           <w:b/>
           <w:bCs/>
         </w:rPr>
-        <w:tab/>
-      </w:r>
-      <w:r>
-        <w:t xml:space="preserve">We ended up not having enough time to do everything we originally planned and some </w:t>
-      </w:r>
-      <w:r>
-        <w:t>use cases have been modified.  There are no doors and keys so the exception for the player to be able to go through walls with doors no longer exists. Ad</w:t>
-      </w:r>
-      <w:r>
-        <w:t xml:space="preserve">ditionally our bonus reward no longer has the potential of being a trap and is therefore always a positive reward. All other use cases stayed the same.  </w:t>
-      </w:r>
+      </w:pPr>
     </w:p>
     <w:p>
       <w:pPr>
@@ -961,29 +894,30 @@
           <w:bCs/>
         </w:rPr>
       </w:pPr>
-    </w:p>
-    <w:p>
-      <w:pPr>
+      <w:r>
         <w:rPr>
           <w:b/>
           <w:bCs/>
         </w:rPr>
-      </w:pPr>
-      <w:r>
+        <w:t>Roles and Responsibilities</w:t>
+      </w:r>
+    </w:p>
+    <w:p>
+      <w:pPr>
         <w:rPr>
           <w:b/>
           <w:bCs/>
         </w:rPr>
-        <w:t>Roles and Responsibilities</w:t>
-      </w:r>
-    </w:p>
-    <w:p>
-      <w:pPr>
+      </w:pPr>
+      <w:r>
         <w:rPr>
           <w:b/>
           <w:bCs/>
         </w:rPr>
-      </w:pPr>
+        <w:tab/>
+      </w:r>
+    </w:p>
+    <w:p>
       <w:r>
         <w:rPr>
           <w:b/>
@@ -991,87 +925,62 @@
         </w:rPr>
         <w:tab/>
       </w:r>
-    </w:p>
-    <w:p>
-      <w:r>
+      <w:r>
+        <w:t>We had meetings twice a week during phase 2 to ensure everyone was on the right track and work was produced according to our plan.</w:t>
+      </w:r>
+    </w:p>
+    <w:p/>
+    <w:p>
+      <w:r>
+        <w:rPr>
+          <w:sz w:val="22"/>
+          <w:szCs w:val="22"/>
+        </w:rPr>
+        <w:t>Brian – Completed the full implementation for the Enemy’s movement method and helped devise strategy for implementation.</w:t>
+      </w:r>
+    </w:p>
+    <w:p>
+      <w:r>
+        <w:rPr>
+          <w:sz w:val="22"/>
+          <w:szCs w:val="22"/>
+        </w:rPr>
+        <w:t>Jasim – Coded the game timer, scheduled group meetings, and assisted in game design logic.</w:t>
+      </w:r>
+    </w:p>
+    <w:p>
+      <w:r>
+        <w:rPr>
+          <w:sz w:val="22"/>
+          <w:szCs w:val="22"/>
+        </w:rPr>
+        <w:t>Kevin – Assisted in coding the enemy and player classes. Assisted in writing the report.</w:t>
+      </w:r>
+    </w:p>
+    <w:p>
+      <w:r>
+        <w:rPr>
+          <w:sz w:val="22"/>
+          <w:szCs w:val="22"/>
+        </w:rPr>
+        <w:t xml:space="preserve">Vera – Was the artist and brains of the project. Spearheaded the report and code production, giving a good backbone for the others to assist. </w:t>
+      </w:r>
+    </w:p>
+    <w:p/>
+    <w:p/>
+    <w:p>
+      <w:pPr>
         <w:rPr>
           <w:b/>
           <w:bCs/>
         </w:rPr>
-        <w:tab/>
-      </w:r>
-      <w:r>
-        <w:t>We had meetings twice a week during phase 2 to ensure everyone was on t</w:t>
-      </w:r>
-      <w:r>
-        <w:t>he right track and work was produced according to our plan.</w:t>
-      </w:r>
-    </w:p>
-    <w:p/>
-    <w:p>
-      <w:r>
-        <w:rPr>
-          <w:sz w:val="22"/>
-          <w:szCs w:val="22"/>
-        </w:rPr>
-        <w:t>Brian – Completed the full implementation for the Enemy’s movement method and helped devise strategy for implementation.</w:t>
-      </w:r>
-    </w:p>
-    <w:p>
-      <w:r>
-        <w:rPr>
-          <w:sz w:val="22"/>
-          <w:szCs w:val="22"/>
-        </w:rPr>
-        <w:t>Jasim – Coded the game timer, scheduled group meetings, and assisted in ga</w:t>
-      </w:r>
-      <w:r>
-        <w:rPr>
-          <w:sz w:val="22"/>
-          <w:szCs w:val="22"/>
-        </w:rPr>
-        <w:t>me design logic.</w:t>
-      </w:r>
-    </w:p>
-    <w:p>
-      <w:r>
-        <w:rPr>
-          <w:sz w:val="22"/>
-          <w:szCs w:val="22"/>
-        </w:rPr>
-        <w:t>Kevin – Assisted in coding the enemy and player classes. Assisted in writing the report.</w:t>
-      </w:r>
-    </w:p>
-    <w:p>
-      <w:r>
-        <w:rPr>
-          <w:sz w:val="22"/>
-          <w:szCs w:val="22"/>
-        </w:rPr>
-        <w:t xml:space="preserve">Vera – Was the artist and brains of the project. Spearheaded the report and code production, giving a good backbone for the others to assist. </w:t>
-      </w:r>
-    </w:p>
-    <w:p/>
-    <w:p>
-      <w:pPr>
+      </w:pPr>
+      <w:r>
         <w:rPr>
           <w:b/>
           <w:bCs/>
         </w:rPr>
-      </w:pPr>
-      <w:r>
-        <w:rPr>
-          <w:b/>
-          <w:bCs/>
-        </w:rPr>
-        <w:t>Extern</w:t>
-      </w:r>
-      <w:r>
-        <w:rPr>
-          <w:b/>
-          <w:bCs/>
-        </w:rPr>
-        <w:t>al Libraries</w:t>
+        <w:t>External Libraries</w:t>
       </w:r>
     </w:p>
     <w:p/>
@@ -1129,14 +1038,7 @@
           <w:sz w:val="22"/>
           <w:szCs w:val="22"/>
         </w:rPr>
-        <w:t xml:space="preserve">; the ActionListener methods this library provides allow the </w:t>
-      </w:r>
-      <w:r>
-        <w:rPr>
-          <w:sz w:val="22"/>
-          <w:szCs w:val="22"/>
-        </w:rPr>
-        <w:t xml:space="preserve">user to interact with our system by clicking different buttons, such as Play, Instruction, and Exit with a mouse. The </w:t>
+        <w:t xml:space="preserve">; the ActionListener methods this library provides allow the user to interact with our system by clicking different buttons, such as Play, Instruction, and Exit with a mouse. The </w:t>
       </w:r>
       <w:proofErr w:type="spellStart"/>
       <w:r>
@@ -1181,14 +1083,7 @@
           <w:sz w:val="22"/>
           <w:szCs w:val="22"/>
         </w:rPr>
-        <w:t>; this library allows us to display images an</w:t>
-      </w:r>
-      <w:r>
-        <w:rPr>
-          <w:sz w:val="22"/>
-          <w:szCs w:val="22"/>
-        </w:rPr>
-        <w:t>d draw shapes.</w:t>
+        <w:t>; this library allows us to display images and draw shapes.</w:t>
       </w:r>
     </w:p>
     <w:p>
@@ -1266,14 +1161,7 @@
           <w:sz w:val="22"/>
           <w:szCs w:val="22"/>
         </w:rPr>
-        <w:t xml:space="preserve"> for st</w:t>
-      </w:r>
-      <w:r>
-        <w:rPr>
-          <w:sz w:val="22"/>
-          <w:szCs w:val="22"/>
-        </w:rPr>
-        <w:t xml:space="preserve">oring regular rewards, bonus rewards, and punishments and to control their behaviour with </w:t>
+        <w:t xml:space="preserve"> for storing regular rewards, bonus rewards, and punishments and to control their behaviour with </w:t>
       </w:r>
       <w:proofErr w:type="spellStart"/>
       <w:r>
@@ -1360,14 +1248,7 @@
           <w:sz w:val="22"/>
           <w:szCs w:val="22"/>
         </w:rPr>
-        <w:t>; this library allows us</w:t>
-      </w:r>
-      <w:r>
-        <w:rPr>
-          <w:sz w:val="22"/>
-          <w:szCs w:val="22"/>
-        </w:rPr>
-        <w:t xml:space="preserve"> to add </w:t>
+        <w:t xml:space="preserve">; this library allows us to add </w:t>
       </w:r>
       <w:proofErr w:type="spellStart"/>
       <w:r>
@@ -1424,8 +1305,6 @@
     <w:p/>
     <w:p/>
     <w:p/>
-    <w:p/>
-    <w:p/>
     <w:p>
       <w:r>
         <w:rPr>
@@ -1475,14 +1354,7 @@
           <w:sz w:val="22"/>
           <w:szCs w:val="22"/>
         </w:rPr>
-        <w:t>his is repetitive, not as maintainable, and can often get lost in a pile of code. Therefore, to improve the qual</w:t>
-      </w:r>
-      <w:r>
-        <w:rPr>
-          <w:sz w:val="22"/>
-          <w:szCs w:val="22"/>
-        </w:rPr>
-        <w:t xml:space="preserve">ity of our code, we created a new enumeration class (Figure 4) to hold these constants. By singling out these constant variables, we emphasized the importance </w:t>
+        <w:t xml:space="preserve">his is repetitive, not as maintainable, and can often get lost in a pile of code. Therefore, to improve the quality of our code, we created a new enumeration class (Figure 4) to hold these constants. By singling out these constant variables, we emphasized the importance </w:t>
       </w:r>
       <w:r>
         <w:rPr>
@@ -1496,15 +1368,17 @@
           <w:sz w:val="22"/>
           <w:szCs w:val="22"/>
         </w:rPr>
-        <w:t xml:space="preserve">these variables have in our game since it is essential to have different states in a game. Along </w:t>
-      </w:r>
-      <w:r>
-        <w:rPr>
-          <w:sz w:val="22"/>
-          <w:szCs w:val="22"/>
-        </w:rPr>
-        <w:t xml:space="preserve">with this change, we also modified the if-else statements (Figure 5) that would switch the state of the game into switch cases (Figure 6) that use the State enumeration class to do the job. </w:t>
-      </w:r>
+        <w:t xml:space="preserve">these variables have in our game since it is essential to have different states in a game. Along with this change, we also modified the if-else statements (Figure 5) that would switch the state of the game into switch cases (Figure 6) that use the State enumeration class to do the job. </w:t>
+      </w:r>
+    </w:p>
+    <w:p>
+      <w:pPr>
+        <w:pStyle w:val="ListParagraph"/>
+        <w:rPr>
+          <w:sz w:val="22"/>
+          <w:szCs w:val="22"/>
+        </w:rPr>
+      </w:pPr>
     </w:p>
     <w:p>
       <w:pPr>
@@ -1524,7 +1398,7 @@
               <wp:posOffset>87372</wp:posOffset>
             </wp:positionV>
             <wp:extent cx="3046730" cy="786765"/>
-            <wp:effectExtent l="0" t="0" r="1270" b="635"/>
+            <wp:effectExtent l="12700" t="12700" r="13970" b="13335"/>
             <wp:wrapNone/>
             <wp:docPr id="8" name="Picture 1" descr="A screenshot of a cell phone&#10;&#10;Description automatically generated"/>
             <wp:cNvGraphicFramePr>
@@ -1553,6 +1427,11 @@
                     <a:prstGeom prst="rect">
                       <a:avLst/>
                     </a:prstGeom>
+                    <a:ln>
+                      <a:solidFill>
+                        <a:schemeClr val="tx1"/>
+                      </a:solidFill>
+                    </a:ln>
                   </pic:spPr>
                 </pic:pic>
               </a:graphicData>
@@ -1579,7 +1458,7 @@
               <wp:posOffset>72767</wp:posOffset>
             </wp:positionV>
             <wp:extent cx="3048000" cy="614680"/>
-            <wp:effectExtent l="0" t="0" r="0" b="0"/>
+            <wp:effectExtent l="12700" t="12700" r="12700" b="7620"/>
             <wp:wrapNone/>
             <wp:docPr id="9" name="Picture 2"/>
             <wp:cNvGraphicFramePr>
@@ -1608,6 +1487,11 @@
                     <a:prstGeom prst="rect">
                       <a:avLst/>
                     </a:prstGeom>
+                    <a:ln>
+                      <a:solidFill>
+                        <a:schemeClr val="tx1"/>
+                      </a:solidFill>
+                    </a:ln>
                   </pic:spPr>
                 </pic:pic>
               </a:graphicData>
@@ -1630,10 +1514,10 @@
               <wp:anchor distT="0" distB="0" distL="0" distR="0" simplePos="0" relativeHeight="11" behindDoc="0" locked="0" layoutInCell="1" allowOverlap="1" wp14:anchorId="53CCECEA">
                 <wp:simplePos x="0" y="0"/>
                 <wp:positionH relativeFrom="column">
-                  <wp:posOffset>2760345</wp:posOffset>
+                  <wp:posOffset>2676574</wp:posOffset>
                 </wp:positionH>
                 <wp:positionV relativeFrom="paragraph">
-                  <wp:posOffset>32762</wp:posOffset>
+                  <wp:posOffset>32385</wp:posOffset>
                 </wp:positionV>
                 <wp:extent cx="534035" cy="266065"/>
                 <wp:effectExtent l="0" t="12700" r="24765" b="26035"/>
@@ -1680,7 +1564,23 @@
           </mc:Choice>
           <mc:Fallback>
             <w:pict>
-              <v:shape w14:anchorId="7F3C35C5" id="Right Arrow 13" o:spid="_x0000_s1026" type="#_x0000_t13" style="position:absolute;margin-left:217.35pt;margin-top:2.6pt;width:42.05pt;height:20.95pt;z-index:11;visibility:visible;mso-wrap-style:square;mso-wrap-distance-left:0;mso-wrap-distance-top:0;mso-wrap-distance-right:0;mso-wrap-distance-bottom:0;mso-position-horizontal:absolute;mso-position-horizontal-relative:text;mso-position-vertical:absolute;mso-position-vertical-relative:text;v-text-anchor:top" o:gfxdata="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" adj="16219" fillcolor="black [3200]" strokecolor="black [1600]" strokeweight="1pt"/>
+              <v:shapetype w14:anchorId="78A095AC" id="_x0000_t13" coordsize="21600,21600" o:spt="13" adj="16200,5400" path="m@0,l@0@1,0@1,0@2@0@2@0,21600,21600,10800xe">
+                <v:stroke joinstyle="miter"/>
+                <v:formulas>
+                  <v:f eqn="val #0"/>
+                  <v:f eqn="val #1"/>
+                  <v:f eqn="sum height 0 #1"/>
+                  <v:f eqn="sum 10800 0 #1"/>
+                  <v:f eqn="sum width 0 #0"/>
+                  <v:f eqn="prod @4 @3 10800"/>
+                  <v:f eqn="sum width 0 @5"/>
+                </v:formulas>
+                <v:path o:connecttype="custom" o:connectlocs="@0,0;0,10800;@0,21600;21600,10800" o:connectangles="270,180,90,0" textboxrect="0,@1,@6,@2"/>
+                <v:handles>
+                  <v:h position="#0,#1" xrange="0,21600" yrange="0,10800"/>
+                </v:handles>
+              </v:shapetype>
+              <v:shape id="Right Arrow 13" o:spid="_x0000_s1026" type="#_x0000_t13" style="position:absolute;margin-left:210.75pt;margin-top:2.55pt;width:42.05pt;height:20.95pt;z-index:11;visibility:visible;mso-wrap-style:square;mso-wrap-distance-left:0;mso-wrap-distance-top:0;mso-wrap-distance-right:0;mso-wrap-distance-bottom:0;mso-position-horizontal:absolute;mso-position-horizontal-relative:text;mso-position-vertical:absolute;mso-position-vertical-relative:text;v-text-anchor:top" o:gfxdata="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" adj="16219" fillcolor="black [3200]" strokecolor="black [1600]" strokeweight="1pt"/>
             </w:pict>
           </mc:Fallback>
         </mc:AlternateContent>
@@ -1841,10 +1741,7 @@
                               <w:pStyle w:val="FrameContents"/>
                             </w:pPr>
                             <w:r>
-                              <w:t>Figure 4. St</w:t>
-                            </w:r>
-                            <w:r>
-                              <w:t>ate enumeration class</w:t>
+                              <w:t>Figure 4. State enumeration class</w:t>
                             </w:r>
                           </w:p>
                         </w:txbxContent>
@@ -1871,10 +1768,7 @@
                         <w:pStyle w:val="FrameContents"/>
                       </w:pPr>
                       <w:r>
-                        <w:t>Figure 4. St</w:t>
-                      </w:r>
-                      <w:r>
-                        <w:t>ate enumeration class</w:t>
+                        <w:t>Figure 4. State enumeration class</w:t>
                       </w:r>
                     </w:p>
                   </w:txbxContent>
@@ -1901,7 +1795,7 @@
               <wp:posOffset>126365</wp:posOffset>
             </wp:positionV>
             <wp:extent cx="2481580" cy="1997075"/>
-            <wp:effectExtent l="0" t="0" r="0" b="0"/>
+            <wp:effectExtent l="12700" t="12700" r="7620" b="9525"/>
             <wp:wrapNone/>
             <wp:docPr id="15" name="Picture 6" descr="A screenshot of a cell phone&#10;&#10;Description automatically generated"/>
             <wp:cNvGraphicFramePr>
@@ -1930,6 +1824,11 @@
                     <a:prstGeom prst="rect">
                       <a:avLst/>
                     </a:prstGeom>
+                    <a:ln>
+                      <a:solidFill>
+                        <a:schemeClr val="tx1"/>
+                      </a:solidFill>
+                    </a:ln>
                   </pic:spPr>
                 </pic:pic>
               </a:graphicData>
@@ -1951,7 +1850,7 @@
               <wp:posOffset>328295</wp:posOffset>
             </wp:positionV>
             <wp:extent cx="2736215" cy="1795145"/>
-            <wp:effectExtent l="0" t="0" r="0" b="0"/>
+            <wp:effectExtent l="12700" t="12700" r="6985" b="8255"/>
             <wp:wrapNone/>
             <wp:docPr id="21" name="Picture 5" descr="A screenshot of a cell phone&#10;&#10;Description automatically generated"/>
             <wp:cNvGraphicFramePr>
@@ -1980,6 +1879,11 @@
                     <a:prstGeom prst="rect">
                       <a:avLst/>
                     </a:prstGeom>
+                    <a:ln>
+                      <a:solidFill>
+                        <a:schemeClr val="tx1"/>
+                      </a:solidFill>
+                    </a:ln>
                   </pic:spPr>
                 </pic:pic>
               </a:graphicData>
@@ -2177,6 +2081,17 @@
           </mc:Fallback>
         </mc:AlternateContent>
       </w:r>
+    </w:p>
+    <w:p>
+      <w:r>
+        <w:t xml:space="preserve"> </w:t>
+      </w:r>
+    </w:p>
+    <w:p/>
+    <w:p/>
+    <w:p/>
+    <w:p/>
+    <w:p>
       <w:r>
         <w:rPr>
           <w:noProof/>
@@ -2187,10 +2102,10 @@
               <wp:anchor distT="0" distB="0" distL="0" distR="0" simplePos="0" relativeHeight="10" behindDoc="0" locked="0" layoutInCell="1" allowOverlap="1">
                 <wp:simplePos x="0" y="0"/>
                 <wp:positionH relativeFrom="column">
-                  <wp:posOffset>2734310</wp:posOffset>
+                  <wp:posOffset>2650539</wp:posOffset>
                 </wp:positionH>
                 <wp:positionV relativeFrom="paragraph">
-                  <wp:posOffset>1170305</wp:posOffset>
+                  <wp:posOffset>53975</wp:posOffset>
                 </wp:positionV>
                 <wp:extent cx="534035" cy="266065"/>
                 <wp:effectExtent l="0" t="12700" r="24765" b="26035"/>
@@ -2237,15 +2152,10 @@
           </mc:Choice>
           <mc:Fallback>
             <w:pict>
-              <v:shape w14:anchorId="3FC5497D" id="Right Arrow 12" o:spid="_x0000_s1026" type="#_x0000_t13" style="position:absolute;margin-left:215.3pt;margin-top:92.15pt;width:42.05pt;height:20.95pt;z-index:10;visibility:visible;mso-wrap-style:square;mso-wrap-distance-left:0;mso-wrap-distance-top:0;mso-wrap-distance-right:0;mso-wrap-distance-bottom:0;mso-position-horizontal:absolute;mso-position-horizontal-relative:text;mso-position-vertical:absolute;mso-position-vertical-relative:text;v-text-anchor:top" o:gfxdata="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" adj="16219" fillcolor="black [3200]" strokecolor="black [1600]" strokeweight="1pt"/>
+              <v:shape w14:anchorId="60353104" id="Right Arrow 12" o:spid="_x0000_s1026" type="#_x0000_t13" style="position:absolute;margin-left:208.7pt;margin-top:4.25pt;width:42.05pt;height:20.95pt;z-index:10;visibility:visible;mso-wrap-style:square;mso-wrap-distance-left:0;mso-wrap-distance-top:0;mso-wrap-distance-right:0;mso-wrap-distance-bottom:0;mso-position-horizontal:absolute;mso-position-horizontal-relative:text;mso-position-vertical:absolute;mso-position-vertical-relative:text;v-text-anchor:top" o:gfxdata="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" adj="16219" fillcolor="black [3200]" strokecolor="black [1600]" strokeweight="1pt"/>
             </w:pict>
           </mc:Fallback>
         </mc:AlternateContent>
-      </w:r>
-    </w:p>
-    <w:p>
-      <w:r>
-        <w:t xml:space="preserve"> </w:t>
       </w:r>
     </w:p>
     <w:p/>
@@ -2256,11 +2166,6 @@
     <w:p/>
     <w:p/>
     <w:p/>
-    <w:p/>
-    <w:p/>
-    <w:p/>
-    <w:p/>
-    <w:p/>
     <w:p>
       <w:pPr>
         <w:pStyle w:val="ListParagraph"/>
@@ -2278,6 +2183,754 @@
           <w:sz w:val="22"/>
           <w:szCs w:val="22"/>
         </w:rPr>
+        <w:t xml:space="preserve">Second improvement that we made to enhance the quality of our code is combining regular rewards and punishments into one </w:t>
+      </w:r>
+      <w:proofErr w:type="spellStart"/>
+      <w:r>
+        <w:rPr>
+          <w:sz w:val="22"/>
+          <w:szCs w:val="22"/>
+        </w:rPr>
+        <w:t>ArrayList</w:t>
+      </w:r>
+      <w:proofErr w:type="spellEnd"/>
+      <w:r>
+        <w:rPr>
+          <w:sz w:val="22"/>
+          <w:szCs w:val="22"/>
+        </w:rPr>
+        <w:t xml:space="preserve"> </w:t>
+      </w:r>
+      <w:r>
+        <w:rPr>
+          <w:sz w:val="22"/>
+          <w:szCs w:val="22"/>
+        </w:rPr>
+        <w:t xml:space="preserve">rather than two separate </w:t>
+      </w:r>
+      <w:proofErr w:type="spellStart"/>
+      <w:r>
+        <w:rPr>
+          <w:sz w:val="22"/>
+          <w:szCs w:val="22"/>
+        </w:rPr>
+        <w:t>ArrayLists</w:t>
+      </w:r>
+      <w:proofErr w:type="spellEnd"/>
+      <w:r>
+        <w:rPr>
+          <w:sz w:val="22"/>
+          <w:szCs w:val="22"/>
+        </w:rPr>
+        <w:t xml:space="preserve"> (Figure </w:t>
+      </w:r>
+      <w:r>
+        <w:rPr>
+          <w:sz w:val="22"/>
+          <w:szCs w:val="22"/>
+        </w:rPr>
+        <w:t>7</w:t>
+      </w:r>
+      <w:r>
+        <w:rPr>
+          <w:sz w:val="22"/>
+          <w:szCs w:val="22"/>
+        </w:rPr>
+        <w:t>)</w:t>
+      </w:r>
+      <w:r>
+        <w:rPr>
+          <w:sz w:val="22"/>
+          <w:szCs w:val="22"/>
+        </w:rPr>
+        <w:t xml:space="preserve">. This change made our code more reusable and less redundant because we are able to control both rewards and punishments </w:t>
+      </w:r>
+      <w:r>
+        <w:rPr>
+          <w:sz w:val="22"/>
+          <w:szCs w:val="22"/>
+        </w:rPr>
+        <w:t xml:space="preserve">using only one </w:t>
+      </w:r>
+      <w:proofErr w:type="spellStart"/>
+      <w:r>
+        <w:rPr>
+          <w:sz w:val="22"/>
+          <w:szCs w:val="22"/>
+        </w:rPr>
+        <w:t>ArrayList</w:t>
+      </w:r>
+      <w:proofErr w:type="spellEnd"/>
+      <w:r>
+        <w:rPr>
+          <w:sz w:val="22"/>
+          <w:szCs w:val="22"/>
+        </w:rPr>
+        <w:t xml:space="preserve"> (Figure 8)</w:t>
+      </w:r>
+      <w:r>
+        <w:rPr>
+          <w:sz w:val="22"/>
+          <w:szCs w:val="22"/>
+        </w:rPr>
+        <w:t>.</w:t>
+      </w:r>
+    </w:p>
+    <w:p>
+      <w:pPr>
+        <w:rPr>
+          <w:sz w:val="22"/>
+          <w:szCs w:val="22"/>
+        </w:rPr>
+      </w:pPr>
+      <w:r>
+        <w:rPr>
+          <w:noProof/>
+          <w:sz w:val="22"/>
+          <w:szCs w:val="22"/>
+        </w:rPr>
+        <w:drawing>
+          <wp:anchor distT="0" distB="0" distL="114300" distR="114300" simplePos="0" relativeHeight="251663360" behindDoc="0" locked="0" layoutInCell="1" allowOverlap="1">
+            <wp:simplePos x="0" y="0"/>
+            <wp:positionH relativeFrom="column">
+              <wp:posOffset>2807335</wp:posOffset>
+            </wp:positionH>
+            <wp:positionV relativeFrom="paragraph">
+              <wp:posOffset>165100</wp:posOffset>
+            </wp:positionV>
+            <wp:extent cx="3782060" cy="1148715"/>
+            <wp:effectExtent l="12700" t="12700" r="15240" b="6985"/>
+            <wp:wrapNone/>
+            <wp:docPr id="17" name="Picture 17" descr="A screenshot of a cell phone&#10;&#10;Description automatically generated"/>
+            <wp:cNvGraphicFramePr>
+              <a:graphicFrameLocks xmlns:a="http://schemas.openxmlformats.org/drawingml/2006/main" noChangeAspect="1"/>
+            </wp:cNvGraphicFramePr>
+            <a:graphic xmlns:a="http://schemas.openxmlformats.org/drawingml/2006/main">
+              <a:graphicData uri="http://schemas.openxmlformats.org/drawingml/2006/picture">
+                <pic:pic xmlns:pic="http://schemas.openxmlformats.org/drawingml/2006/picture">
+                  <pic:nvPicPr>
+                    <pic:cNvPr id="17" name="Screen Shot 2020-03-18 at 3.39.05 PM.png"/>
+                    <pic:cNvPicPr/>
+                  </pic:nvPicPr>
+                  <pic:blipFill rotWithShape="1">
+                    <a:blip r:embed="rId11" cstate="print">
+                      <a:extLst>
+                        <a:ext uri="{28A0092B-C50C-407E-A947-70E740481C1C}">
+                          <a14:useLocalDpi xmlns:a14="http://schemas.microsoft.com/office/drawing/2010/main" val="0"/>
+                        </a:ext>
+                      </a:extLst>
+                    </a:blip>
+                    <a:srcRect l="5733"/>
+                    <a:stretch/>
+                  </pic:blipFill>
+                  <pic:spPr bwMode="auto">
+                    <a:xfrm>
+                      <a:off x="0" y="0"/>
+                      <a:ext cx="3782060" cy="1148715"/>
+                    </a:xfrm>
+                    <a:prstGeom prst="rect">
+                      <a:avLst/>
+                    </a:prstGeom>
+                    <a:ln w="9525" cap="flat" cmpd="sng" algn="ctr">
+                      <a:solidFill>
+                        <a:sysClr val="windowText" lastClr="000000"/>
+                      </a:solidFill>
+                      <a:prstDash val="solid"/>
+                      <a:round/>
+                      <a:headEnd type="none" w="med" len="med"/>
+                      <a:tailEnd type="none" w="med" len="med"/>
+                      <a:extLst>
+                        <a:ext uri="{C807C97D-BFC1-408E-A445-0C87EB9F89A2}">
+                          <ask:lineSketchStyleProps xmlns:ask="http://schemas.microsoft.com/office/drawing/2018/sketchyshapes" sd="0">
+                            <a:custGeom>
+                              <a:avLst/>
+                              <a:gdLst/>
+                              <a:ahLst/>
+                              <a:cxnLst/>
+                              <a:rect l="0" t="0" r="0" b="0"/>
+                              <a:pathLst/>
+                            </a:custGeom>
+                            <ask:type/>
+                          </ask:lineSketchStyleProps>
+                        </a:ext>
+                      </a:extLst>
+                    </a:ln>
+                    <a:extLst>
+                      <a:ext uri="{53640926-AAD7-44D8-BBD7-CCE9431645EC}">
+                        <a14:shadowObscured xmlns:a14="http://schemas.microsoft.com/office/drawing/2010/main"/>
+                      </a:ext>
+                    </a:extLst>
+                  </pic:spPr>
+                </pic:pic>
+              </a:graphicData>
+            </a:graphic>
+            <wp14:sizeRelH relativeFrom="page">
+              <wp14:pctWidth>0</wp14:pctWidth>
+            </wp14:sizeRelH>
+            <wp14:sizeRelV relativeFrom="page">
+              <wp14:pctHeight>0</wp14:pctHeight>
+            </wp14:sizeRelV>
+          </wp:anchor>
+        </w:drawing>
+      </w:r>
+      <w:r>
+        <w:rPr>
+          <w:noProof/>
+          <w:sz w:val="22"/>
+          <w:szCs w:val="22"/>
+        </w:rPr>
+        <w:drawing>
+          <wp:anchor distT="0" distB="0" distL="114300" distR="114300" simplePos="0" relativeHeight="251662336" behindDoc="0" locked="0" layoutInCell="1" allowOverlap="1">
+            <wp:simplePos x="0" y="0"/>
+            <wp:positionH relativeFrom="column">
+              <wp:posOffset>-461010</wp:posOffset>
+            </wp:positionH>
+            <wp:positionV relativeFrom="paragraph">
+              <wp:posOffset>455930</wp:posOffset>
+            </wp:positionV>
+            <wp:extent cx="2584450" cy="345440"/>
+            <wp:effectExtent l="12700" t="12700" r="19050" b="10160"/>
+            <wp:wrapNone/>
+            <wp:docPr id="14" name="Picture 14" descr="A close up of a logo&#10;&#10;Description automatically generated"/>
+            <wp:cNvGraphicFramePr>
+              <a:graphicFrameLocks xmlns:a="http://schemas.openxmlformats.org/drawingml/2006/main" noChangeAspect="1"/>
+            </wp:cNvGraphicFramePr>
+            <a:graphic xmlns:a="http://schemas.openxmlformats.org/drawingml/2006/main">
+              <a:graphicData uri="http://schemas.openxmlformats.org/drawingml/2006/picture">
+                <pic:pic xmlns:pic="http://schemas.openxmlformats.org/drawingml/2006/picture">
+                  <pic:nvPicPr>
+                    <pic:cNvPr id="14" name="Screen Shot 2020-03-18 at 3.39.52 PM.png"/>
+                    <pic:cNvPicPr/>
+                  </pic:nvPicPr>
+                  <pic:blipFill rotWithShape="1">
+                    <a:blip r:embed="rId12" cstate="print">
+                      <a:extLst>
+                        <a:ext uri="{28A0092B-C50C-407E-A947-70E740481C1C}">
+                          <a14:useLocalDpi xmlns:a14="http://schemas.microsoft.com/office/drawing/2010/main" val="0"/>
+                        </a:ext>
+                      </a:extLst>
+                    </a:blip>
+                    <a:srcRect t="6605" b="1"/>
+                    <a:stretch/>
+                  </pic:blipFill>
+                  <pic:spPr bwMode="auto">
+                    <a:xfrm>
+                      <a:off x="0" y="0"/>
+                      <a:ext cx="2584450" cy="345440"/>
+                    </a:xfrm>
+                    <a:prstGeom prst="rect">
+                      <a:avLst/>
+                    </a:prstGeom>
+                    <a:ln>
+                      <a:solidFill>
+                        <a:schemeClr val="tx1"/>
+                      </a:solidFill>
+                    </a:ln>
+                    <a:extLst>
+                      <a:ext uri="{53640926-AAD7-44D8-BBD7-CCE9431645EC}">
+                        <a14:shadowObscured xmlns:a14="http://schemas.microsoft.com/office/drawing/2010/main"/>
+                      </a:ext>
+                    </a:extLst>
+                  </pic:spPr>
+                </pic:pic>
+              </a:graphicData>
+            </a:graphic>
+            <wp14:sizeRelH relativeFrom="page">
+              <wp14:pctWidth>0</wp14:pctWidth>
+            </wp14:sizeRelH>
+            <wp14:sizeRelV relativeFrom="page">
+              <wp14:pctHeight>0</wp14:pctHeight>
+            </wp14:sizeRelV>
+          </wp:anchor>
+        </w:drawing>
+      </w:r>
+      <w:r>
+        <w:rPr>
+          <w:noProof/>
+        </w:rPr>
+        <mc:AlternateContent>
+          <mc:Choice Requires="wps">
+            <w:drawing>
+              <wp:anchor distT="0" distB="0" distL="0" distR="0" simplePos="0" relativeHeight="251665408" behindDoc="0" locked="0" layoutInCell="1" allowOverlap="1" wp14:anchorId="28FD1BAA" wp14:editId="111B1CFB">
+                <wp:simplePos x="0" y="0"/>
+                <wp:positionH relativeFrom="column">
+                  <wp:posOffset>2289175</wp:posOffset>
+                </wp:positionH>
+                <wp:positionV relativeFrom="paragraph">
+                  <wp:posOffset>505460</wp:posOffset>
+                </wp:positionV>
+                <wp:extent cx="412750" cy="205740"/>
+                <wp:effectExtent l="0" t="12700" r="31750" b="22860"/>
+                <wp:wrapNone/>
+                <wp:docPr id="19" name="Right Arrow 12"/>
+                <wp:cNvGraphicFramePr/>
+                <a:graphic xmlns:a="http://schemas.openxmlformats.org/drawingml/2006/main">
+                  <a:graphicData uri="http://schemas.microsoft.com/office/word/2010/wordprocessingShape">
+                    <wps:wsp>
+                      <wps:cNvSpPr/>
+                      <wps:spPr>
+                        <a:xfrm>
+                          <a:off x="0" y="0"/>
+                          <a:ext cx="412750" cy="205740"/>
+                        </a:xfrm>
+                        <a:prstGeom prst="rightArrow">
+                          <a:avLst>
+                            <a:gd name="adj1" fmla="val 50000"/>
+                            <a:gd name="adj2" fmla="val 50000"/>
+                          </a:avLst>
+                        </a:prstGeom>
+                        <a:ln/>
+                      </wps:spPr>
+                      <wps:style>
+                        <a:lnRef idx="2">
+                          <a:schemeClr val="dk1">
+                            <a:shade val="50000"/>
+                          </a:schemeClr>
+                        </a:lnRef>
+                        <a:fillRef idx="1">
+                          <a:schemeClr val="dk1"/>
+                        </a:fillRef>
+                        <a:effectRef idx="0">
+                          <a:schemeClr val="dk1"/>
+                        </a:effectRef>
+                        <a:fontRef idx="minor"/>
+                      </wps:style>
+                      <wps:bodyPr/>
+                    </wps:wsp>
+                  </a:graphicData>
+                </a:graphic>
+                <wp14:sizeRelH relativeFrom="margin">
+                  <wp14:pctWidth>0</wp14:pctWidth>
+                </wp14:sizeRelH>
+                <wp14:sizeRelV relativeFrom="margin">
+                  <wp14:pctHeight>0</wp14:pctHeight>
+                </wp14:sizeRelV>
+              </wp:anchor>
+            </w:drawing>
+          </mc:Choice>
+          <mc:Fallback>
+            <w:pict>
+              <v:shape w14:anchorId="4877E51B" id="Right Arrow 12" o:spid="_x0000_s1026" type="#_x0000_t13" style="position:absolute;margin-left:180.25pt;margin-top:39.8pt;width:32.5pt;height:16.2pt;z-index:251665408;visibility:visible;mso-wrap-style:square;mso-width-percent:0;mso-height-percent:0;mso-wrap-distance-left:0;mso-wrap-distance-top:0;mso-wrap-distance-right:0;mso-wrap-distance-bottom:0;mso-position-horizontal:absolute;mso-position-horizontal-relative:text;mso-position-vertical:absolute;mso-position-vertical-relative:text;mso-width-percent:0;mso-height-percent:0;mso-width-relative:margin;mso-height-relative:margin;v-text-anchor:top" o:gfxdata="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" adj="16217" fillcolor="black [3200]" strokecolor="black [1600]" strokeweight="1pt"/>
+            </w:pict>
+          </mc:Fallback>
+        </mc:AlternateContent>
+      </w:r>
+      <w:r>
+        <w:rPr>
+          <w:noProof/>
+          <w:sz w:val="22"/>
+          <w:szCs w:val="22"/>
+        </w:rPr>
+        <w:drawing>
+          <wp:anchor distT="0" distB="0" distL="114300" distR="114300" simplePos="0" relativeHeight="251661312" behindDoc="0" locked="0" layoutInCell="1" allowOverlap="1">
+            <wp:simplePos x="0" y="0"/>
+            <wp:positionH relativeFrom="column">
+              <wp:posOffset>-461010</wp:posOffset>
+            </wp:positionH>
+            <wp:positionV relativeFrom="paragraph">
+              <wp:posOffset>941705</wp:posOffset>
+            </wp:positionV>
+            <wp:extent cx="2678430" cy="363220"/>
+            <wp:effectExtent l="12700" t="12700" r="13970" b="17780"/>
+            <wp:wrapNone/>
+            <wp:docPr id="12" name="Picture 12" descr="A close up of a logo&#10;&#10;Description automatically generated"/>
+            <wp:cNvGraphicFramePr>
+              <a:graphicFrameLocks xmlns:a="http://schemas.openxmlformats.org/drawingml/2006/main" noChangeAspect="1"/>
+            </wp:cNvGraphicFramePr>
+            <a:graphic xmlns:a="http://schemas.openxmlformats.org/drawingml/2006/main">
+              <a:graphicData uri="http://schemas.openxmlformats.org/drawingml/2006/picture">
+                <pic:pic xmlns:pic="http://schemas.openxmlformats.org/drawingml/2006/picture">
+                  <pic:nvPicPr>
+                    <pic:cNvPr id="12" name="Screen Shot 2020-03-18 at 3.40.01 PM.png"/>
+                    <pic:cNvPicPr/>
+                  </pic:nvPicPr>
+                  <pic:blipFill>
+                    <a:blip r:embed="rId13" cstate="print">
+                      <a:extLst>
+                        <a:ext uri="{28A0092B-C50C-407E-A947-70E740481C1C}">
+                          <a14:useLocalDpi xmlns:a14="http://schemas.microsoft.com/office/drawing/2010/main" val="0"/>
+                        </a:ext>
+                      </a:extLst>
+                    </a:blip>
+                    <a:stretch>
+                      <a:fillRect/>
+                    </a:stretch>
+                  </pic:blipFill>
+                  <pic:spPr>
+                    <a:xfrm>
+                      <a:off x="0" y="0"/>
+                      <a:ext cx="2678430" cy="363220"/>
+                    </a:xfrm>
+                    <a:prstGeom prst="rect">
+                      <a:avLst/>
+                    </a:prstGeom>
+                    <a:ln>
+                      <a:solidFill>
+                        <a:schemeClr val="tx1"/>
+                      </a:solidFill>
+                    </a:ln>
+                  </pic:spPr>
+                </pic:pic>
+              </a:graphicData>
+            </a:graphic>
+            <wp14:sizeRelH relativeFrom="page">
+              <wp14:pctWidth>0</wp14:pctWidth>
+            </wp14:sizeRelH>
+            <wp14:sizeRelV relativeFrom="page">
+              <wp14:pctHeight>0</wp14:pctHeight>
+            </wp14:sizeRelV>
+          </wp:anchor>
+        </w:drawing>
+      </w:r>
+      <w:r>
+        <w:rPr>
+          <w:noProof/>
+        </w:rPr>
+        <mc:AlternateContent>
+          <mc:Choice Requires="wps">
+            <w:drawing>
+              <wp:anchor distT="0" distB="0" distL="0" distR="0" simplePos="0" relativeHeight="251669504" behindDoc="0" locked="0" layoutInCell="1" allowOverlap="1" wp14:anchorId="1FAF70DC" wp14:editId="288973D3">
+                <wp:simplePos x="0" y="0"/>
+                <wp:positionH relativeFrom="column">
+                  <wp:posOffset>-493395</wp:posOffset>
+                </wp:positionH>
+                <wp:positionV relativeFrom="paragraph">
+                  <wp:posOffset>1359535</wp:posOffset>
+                </wp:positionV>
+                <wp:extent cx="2464435" cy="307975"/>
+                <wp:effectExtent l="0" t="0" r="0" b="0"/>
+                <wp:wrapNone/>
+                <wp:docPr id="23" name="Text Box 9"/>
+                <wp:cNvGraphicFramePr/>
+                <a:graphic xmlns:a="http://schemas.openxmlformats.org/drawingml/2006/main">
+                  <a:graphicData uri="http://schemas.microsoft.com/office/word/2010/wordprocessingShape">
+                    <wps:wsp>
+                      <wps:cNvSpPr/>
+                      <wps:spPr>
+                        <a:xfrm>
+                          <a:off x="0" y="0"/>
+                          <a:ext cx="2464435" cy="307975"/>
+                        </a:xfrm>
+                        <a:prstGeom prst="rect">
+                          <a:avLst/>
+                        </a:prstGeom>
+                        <a:solidFill>
+                          <a:schemeClr val="lt1"/>
+                        </a:solidFill>
+                        <a:ln w="6480">
+                          <a:noFill/>
+                        </a:ln>
+                      </wps:spPr>
+                      <wps:style>
+                        <a:lnRef idx="0">
+                          <a:scrgbClr r="0" g="0" b="0"/>
+                        </a:lnRef>
+                        <a:fillRef idx="0">
+                          <a:scrgbClr r="0" g="0" b="0"/>
+                        </a:fillRef>
+                        <a:effectRef idx="0">
+                          <a:scrgbClr r="0" g="0" b="0"/>
+                        </a:effectRef>
+                        <a:fontRef idx="minor"/>
+                      </wps:style>
+                      <wps:txbx>
+                        <w:txbxContent>
+                          <w:p>
+                            <w:pPr>
+                              <w:pStyle w:val="FrameContents"/>
+                            </w:pPr>
+                            <w:r>
+                              <w:t xml:space="preserve">Figure </w:t>
+                            </w:r>
+                            <w:r>
+                              <w:t>7</w:t>
+                            </w:r>
+                            <w:r>
+                              <w:t xml:space="preserve">. </w:t>
+                            </w:r>
+                            <w:r>
+                              <w:t>Two separate</w:t>
+                            </w:r>
+                            <w:r>
+                              <w:t xml:space="preserve"> </w:t>
+                            </w:r>
+                            <w:proofErr w:type="spellStart"/>
+                            <w:r>
+                              <w:t>ArrayList</w:t>
+                            </w:r>
+                            <w:r>
+                              <w:t>s</w:t>
+                            </w:r>
+                            <w:proofErr w:type="spellEnd"/>
+                          </w:p>
+                        </w:txbxContent>
+                      </wps:txbx>
+                      <wps:bodyPr>
+                        <a:prstTxWarp prst="textNoShape">
+                          <a:avLst/>
+                        </a:prstTxWarp>
+                        <a:noAutofit/>
+                      </wps:bodyPr>
+                    </wps:wsp>
+                  </a:graphicData>
+                </a:graphic>
+              </wp:anchor>
+            </w:drawing>
+          </mc:Choice>
+          <mc:Fallback>
+            <w:pict>
+              <v:rect w14:anchorId="1FAF70DC" id="_x0000_s1032" style="position:absolute;margin-left:-38.85pt;margin-top:107.05pt;width:194.05pt;height:24.25pt;z-index:251669504;visibility:visible;mso-wrap-style:square;mso-wrap-distance-left:0;mso-wrap-distance-top:0;mso-wrap-distance-right:0;mso-wrap-distance-bottom:0;mso-position-horizontal:absolute;mso-position-horizontal-relative:text;mso-position-vertical:absolute;mso-position-vertical-relative:text;v-text-anchor:top" o:gfxdata="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" fillcolor="white [3201]" stroked="f" strokeweight=".18mm">
+                <v:textbox>
+                  <w:txbxContent>
+                    <w:p>
+                      <w:pPr>
+                        <w:pStyle w:val="FrameContents"/>
+                      </w:pPr>
+                      <w:r>
+                        <w:t xml:space="preserve">Figure </w:t>
+                      </w:r>
+                      <w:r>
+                        <w:t>7</w:t>
+                      </w:r>
+                      <w:r>
+                        <w:t xml:space="preserve">. </w:t>
+                      </w:r>
+                      <w:r>
+                        <w:t>Two separate</w:t>
+                      </w:r>
+                      <w:r>
+                        <w:t xml:space="preserve"> </w:t>
+                      </w:r>
+                      <w:proofErr w:type="spellStart"/>
+                      <w:r>
+                        <w:t>ArrayList</w:t>
+                      </w:r>
+                      <w:r>
+                        <w:t>s</w:t>
+                      </w:r>
+                      <w:proofErr w:type="spellEnd"/>
+                    </w:p>
+                  </w:txbxContent>
+                </v:textbox>
+              </v:rect>
+            </w:pict>
+          </mc:Fallback>
+        </mc:AlternateContent>
+      </w:r>
+    </w:p>
+    <w:p>
+      <w:pPr>
+        <w:rPr>
+          <w:sz w:val="22"/>
+          <w:szCs w:val="22"/>
+        </w:rPr>
+      </w:pPr>
+    </w:p>
+    <w:p>
+      <w:pPr>
+        <w:rPr>
+          <w:sz w:val="22"/>
+          <w:szCs w:val="22"/>
+        </w:rPr>
+      </w:pPr>
+    </w:p>
+    <w:p>
+      <w:pPr>
+        <w:rPr>
+          <w:sz w:val="22"/>
+          <w:szCs w:val="22"/>
+        </w:rPr>
+      </w:pPr>
+    </w:p>
+    <w:p>
+      <w:pPr>
+        <w:rPr>
+          <w:sz w:val="22"/>
+          <w:szCs w:val="22"/>
+        </w:rPr>
+      </w:pPr>
+    </w:p>
+    <w:p>
+      <w:pPr>
+        <w:rPr>
+          <w:sz w:val="22"/>
+          <w:szCs w:val="22"/>
+        </w:rPr>
+      </w:pPr>
+    </w:p>
+    <w:p>
+      <w:pPr>
+        <w:rPr>
+          <w:sz w:val="22"/>
+          <w:szCs w:val="22"/>
+        </w:rPr>
+      </w:pPr>
+    </w:p>
+    <w:p>
+      <w:pPr>
+        <w:rPr>
+          <w:sz w:val="22"/>
+          <w:szCs w:val="22"/>
+        </w:rPr>
+      </w:pPr>
+    </w:p>
+    <w:p>
+      <w:pPr>
+        <w:rPr>
+          <w:sz w:val="22"/>
+          <w:szCs w:val="22"/>
+        </w:rPr>
+      </w:pPr>
+      <w:r>
+        <w:rPr>
+          <w:noProof/>
+        </w:rPr>
+        <mc:AlternateContent>
+          <mc:Choice Requires="wps">
+            <w:drawing>
+              <wp:anchor distT="0" distB="0" distL="0" distR="0" simplePos="0" relativeHeight="251667456" behindDoc="0" locked="0" layoutInCell="1" allowOverlap="1" wp14:anchorId="53873098" wp14:editId="04600C91">
+                <wp:simplePos x="0" y="0"/>
+                <wp:positionH relativeFrom="column">
+                  <wp:posOffset>2734310</wp:posOffset>
+                </wp:positionH>
+                <wp:positionV relativeFrom="paragraph">
+                  <wp:posOffset>3810</wp:posOffset>
+                </wp:positionV>
+                <wp:extent cx="2464435" cy="307975"/>
+                <wp:effectExtent l="0" t="0" r="0" b="0"/>
+                <wp:wrapNone/>
+                <wp:docPr id="22" name="Text Box 9"/>
+                <wp:cNvGraphicFramePr/>
+                <a:graphic xmlns:a="http://schemas.openxmlformats.org/drawingml/2006/main">
+                  <a:graphicData uri="http://schemas.microsoft.com/office/word/2010/wordprocessingShape">
+                    <wps:wsp>
+                      <wps:cNvSpPr/>
+                      <wps:spPr>
+                        <a:xfrm>
+                          <a:off x="0" y="0"/>
+                          <a:ext cx="2464435" cy="307975"/>
+                        </a:xfrm>
+                        <a:prstGeom prst="rect">
+                          <a:avLst/>
+                        </a:prstGeom>
+                        <a:solidFill>
+                          <a:schemeClr val="lt1"/>
+                        </a:solidFill>
+                        <a:ln w="6480">
+                          <a:noFill/>
+                        </a:ln>
+                      </wps:spPr>
+                      <wps:style>
+                        <a:lnRef idx="0">
+                          <a:scrgbClr r="0" g="0" b="0"/>
+                        </a:lnRef>
+                        <a:fillRef idx="0">
+                          <a:scrgbClr r="0" g="0" b="0"/>
+                        </a:fillRef>
+                        <a:effectRef idx="0">
+                          <a:scrgbClr r="0" g="0" b="0"/>
+                        </a:effectRef>
+                        <a:fontRef idx="minor"/>
+                      </wps:style>
+                      <wps:txbx>
+                        <w:txbxContent>
+                          <w:p>
+                            <w:pPr>
+                              <w:pStyle w:val="FrameContents"/>
+                            </w:pPr>
+                            <w:r>
+                              <w:t xml:space="preserve">Figure </w:t>
+                            </w:r>
+                            <w:r>
+                              <w:t>8</w:t>
+                            </w:r>
+                            <w:r>
+                              <w:t xml:space="preserve">. </w:t>
+                            </w:r>
+                            <w:r>
+                              <w:t xml:space="preserve">One </w:t>
+                            </w:r>
+                            <w:proofErr w:type="spellStart"/>
+                            <w:r>
+                              <w:t>ArrayList</w:t>
+                            </w:r>
+                            <w:proofErr w:type="spellEnd"/>
+                          </w:p>
+                        </w:txbxContent>
+                      </wps:txbx>
+                      <wps:bodyPr>
+                        <a:prstTxWarp prst="textNoShape">
+                          <a:avLst/>
+                        </a:prstTxWarp>
+                        <a:noAutofit/>
+                      </wps:bodyPr>
+                    </wps:wsp>
+                  </a:graphicData>
+                </a:graphic>
+              </wp:anchor>
+            </w:drawing>
+          </mc:Choice>
+          <mc:Fallback>
+            <w:pict>
+              <v:rect w14:anchorId="53873098" id="_x0000_s1033" style="position:absolute;margin-left:215.3pt;margin-top:.3pt;width:194.05pt;height:24.25pt;z-index:251667456;visibility:visible;mso-wrap-style:square;mso-wrap-distance-left:0;mso-wrap-distance-top:0;mso-wrap-distance-right:0;mso-wrap-distance-bottom:0;mso-position-horizontal:absolute;mso-position-horizontal-relative:text;mso-position-vertical:absolute;mso-position-vertical-relative:text;v-text-anchor:top" o:gfxdata="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" fillcolor="white [3201]" stroked="f" strokeweight=".18mm">
+                <v:textbox>
+                  <w:txbxContent>
+                    <w:p>
+                      <w:pPr>
+                        <w:pStyle w:val="FrameContents"/>
+                      </w:pPr>
+                      <w:r>
+                        <w:t xml:space="preserve">Figure </w:t>
+                      </w:r>
+                      <w:r>
+                        <w:t>8</w:t>
+                      </w:r>
+                      <w:r>
+                        <w:t xml:space="preserve">. </w:t>
+                      </w:r>
+                      <w:r>
+                        <w:t xml:space="preserve">One </w:t>
+                      </w:r>
+                      <w:proofErr w:type="spellStart"/>
+                      <w:r>
+                        <w:t>ArrayList</w:t>
+                      </w:r>
+                      <w:proofErr w:type="spellEnd"/>
+                    </w:p>
+                  </w:txbxContent>
+                </v:textbox>
+              </v:rect>
+            </w:pict>
+          </mc:Fallback>
+        </mc:AlternateContent>
+      </w:r>
+    </w:p>
+    <w:p>
+      <w:pPr>
+        <w:rPr>
+          <w:sz w:val="22"/>
+          <w:szCs w:val="22"/>
+        </w:rPr>
+      </w:pPr>
+    </w:p>
+    <w:p>
+      <w:pPr>
+        <w:pStyle w:val="ListParagraph"/>
+        <w:numPr>
+          <w:ilvl w:val="0"/>
+          <w:numId w:val="1"/>
+        </w:numPr>
+        <w:rPr>
+          <w:sz w:val="22"/>
+          <w:szCs w:val="22"/>
+        </w:rPr>
+      </w:pPr>
+      <w:r>
+        <w:rPr>
+          <w:sz w:val="22"/>
+          <w:szCs w:val="22"/>
+        </w:rPr>
+        <w:lastRenderedPageBreak/>
         <w:t xml:space="preserve">Another </w:t>
       </w:r>
       <w:r>
@@ -2435,7 +3088,21 @@
           <w:sz w:val="22"/>
           <w:szCs w:val="22"/>
         </w:rPr>
-        <w:t xml:space="preserve"> (Figure 7)</w:t>
+        <w:t xml:space="preserve"> (Figure </w:t>
+      </w:r>
+      <w:r>
+        <w:rPr>
+          <w:sz w:val="22"/>
+          <w:szCs w:val="22"/>
+        </w:rPr>
+        <w:t>9</w:t>
+      </w:r>
+      <w:r>
+        <w:rPr>
+          <w:sz w:val="22"/>
+          <w:szCs w:val="22"/>
+        </w:rPr>
+        <w:t>)</w:t>
       </w:r>
       <w:r>
         <w:rPr>
@@ -2504,7 +3171,7 @@
                     <pic:cNvPicPr/>
                   </pic:nvPicPr>
                   <pic:blipFill>
-                    <a:blip r:embed="rId11">
+                    <a:blip r:embed="rId14">
                       <a:extLst>
                         <a:ext uri="{28A0092B-C50C-407E-A947-70E740481C1C}">
                           <a14:useLocalDpi xmlns:a14="http://schemas.microsoft.com/office/drawing/2010/main" val="0"/>
@@ -2547,6 +3214,7 @@
     <w:p/>
     <w:p/>
     <w:p/>
+    <w:p/>
     <w:p>
       <w:r>
         <w:rPr>
@@ -2558,10 +3226,10 @@
               <wp:anchor distT="0" distB="0" distL="0" distR="0" simplePos="0" relativeHeight="251660288" behindDoc="0" locked="0" layoutInCell="1" allowOverlap="1" wp14:anchorId="0CE1D967" wp14:editId="4F5E0D53">
                 <wp:simplePos x="0" y="0"/>
                 <wp:positionH relativeFrom="column">
-                  <wp:posOffset>3775075</wp:posOffset>
+                  <wp:posOffset>3859530</wp:posOffset>
                 </wp:positionH>
                 <wp:positionV relativeFrom="paragraph">
-                  <wp:posOffset>410611</wp:posOffset>
+                  <wp:posOffset>145415</wp:posOffset>
                 </wp:positionV>
                 <wp:extent cx="2464435" cy="307975"/>
                 <wp:effectExtent l="0" t="0" r="0" b="0"/>
@@ -2609,7 +3277,7 @@
                               <w:t xml:space="preserve">Figure </w:t>
                             </w:r>
                             <w:r>
-                              <w:t>7</w:t>
+                              <w:t>9</w:t>
                             </w:r>
                             <w:r>
                               <w:t xml:space="preserve">. </w:t>
@@ -2639,7 +3307,7 @@
           </mc:Choice>
           <mc:Fallback>
             <w:pict>
-              <v:rect w14:anchorId="0CE1D967" id="_x0000_s1032" style="position:absolute;margin-left:297.25pt;margin-top:32.35pt;width:194.05pt;height:24.25pt;z-index:251660288;visibility:visible;mso-wrap-style:square;mso-wrap-distance-left:0;mso-wrap-distance-top:0;mso-wrap-distance-right:0;mso-wrap-distance-bottom:0;mso-position-horizontal:absolute;mso-position-horizontal-relative:text;mso-position-vertical:absolute;mso-position-vertical-relative:text;v-text-anchor:top" o:gfxdata="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" fillcolor="white [3201]" stroked="f" strokeweight=".18mm">
+              <v:rect w14:anchorId="0CE1D967" id="_x0000_s1034" style="position:absolute;margin-left:303.9pt;margin-top:11.45pt;width:194.05pt;height:24.25pt;z-index:251660288;visibility:visible;mso-wrap-style:square;mso-wrap-distance-left:0;mso-wrap-distance-top:0;mso-wrap-distance-right:0;mso-wrap-distance-bottom:0;mso-position-horizontal:absolute;mso-position-horizontal-relative:text;mso-position-vertical:absolute;mso-position-vertical-relative:text;v-text-anchor:top" o:gfxdata="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" fillcolor="white [3201]" stroked="f" strokeweight=".18mm">
                 <v:textbox>
                   <w:txbxContent>
                     <w:p>
@@ -2650,7 +3318,7 @@
                         <w:t xml:space="preserve">Figure </w:t>
                       </w:r>
                       <w:r>
-                        <w:t>7</w:t>
+                        <w:t>9</w:t>
                       </w:r>
                       <w:r>
                         <w:t xml:space="preserve">. </w:t>
@@ -2672,6 +3340,11 @@
         </mc:AlternateContent>
       </w:r>
     </w:p>
+    <w:p/>
+    <w:p/>
+    <w:p/>
+    <w:p/>
+    <w:p/>
     <w:p>
       <w:pPr>
         <w:tabs>
@@ -2687,7 +3360,6 @@
           <w:b/>
           <w:bCs/>
         </w:rPr>
-        <w:lastRenderedPageBreak/>
         <w:t>Challenges</w:t>
       </w:r>
     </w:p>
@@ -2720,21 +3392,7 @@
           <w:sz w:val="22"/>
           <w:szCs w:val="22"/>
         </w:rPr>
-        <w:t>A large challenge was getting used to and using the core libraries since for half the group this is the first time they have coded with java. Developing the movement method for the enemy took a bit of time to draft out and implement due to the logic. Anoth</w:t>
-      </w:r>
-      <w:r>
-        <w:rPr>
-          <w:sz w:val="22"/>
-          <w:szCs w:val="22"/>
-        </w:rPr>
-        <w:t>er large challenge was sticking to the original UML. This was likely because we had naively drafted things, for example just because the enemy and the player are characters does not mean they should have their own superclass. I believe all these issues boi</w:t>
-      </w:r>
-      <w:r>
-        <w:rPr>
-          <w:sz w:val="22"/>
-          <w:szCs w:val="22"/>
-        </w:rPr>
-        <w:t>l down to a lack of experience in developing a program of this size</w:t>
+        <w:t>A large challenge was getting used to and using the core libraries since for half the group this is the first time they have coded with java. Developing the movement method for the enemy took a bit of time to draft out and implement due to the logic. Another large challenge was sticking to the original UML. This was likely because we had naively drafted things, for example just because the enemy and the player are characters does not mean they should have their own superclass. I believe all these issues boil down to a lack of experience in developing a program of this size</w:t>
       </w:r>
       <w:r>
         <w:rPr>
@@ -2805,14 +3463,7 @@
           <w:sz w:val="22"/>
           <w:szCs w:val="22"/>
         </w:rPr>
-        <w:t>. For instance, we only have one map at the moment and are not randomly generating new maps every</w:t>
-      </w:r>
-      <w:r>
-        <w:rPr>
-          <w:sz w:val="22"/>
-          <w:szCs w:val="22"/>
-        </w:rPr>
-        <w:t xml:space="preserve"> game. </w:t>
+        <w:t xml:space="preserve">. For instance, we only have one map at the moment and are not randomly generating new maps every game. </w:t>
       </w:r>
       <w:r>
         <w:rPr>

</xml_diff>